<commit_message>
Update Biên bản phỏng vấn nhóm 7.docx
</commit_message>
<xml_diff>
--- a/01. Thu thập yêu cầu/Biên bản phỏng vấn nhóm 7.docx
+++ b/01. Thu thập yêu cầu/Biên bản phỏng vấn nhóm 7.docx
@@ -1,6 +1,6 @@
 
 <file path=word/document.xml><?xml version="1.0" encoding="utf-8"?>
-<w:document xmlns:wpc="http://schemas.microsoft.com/office/word/2010/wordprocessingCanvas" xmlns:cx="http://schemas.microsoft.com/office/drawing/2014/chartex" xmlns:cx1="http://schemas.microsoft.com/office/drawing/2015/9/8/chartex" xmlns:cx2="http://schemas.microsoft.com/office/drawing/2015/10/21/chartex" xmlns:cx3="http://schemas.microsoft.com/office/drawing/2016/5/9/chartex" xmlns:cx4="http://schemas.microsoft.com/office/drawing/2016/5/10/chartex" xmlns:cx5="http://schemas.microsoft.com/office/drawing/2016/5/11/chartex" xmlns:cx6="http://schemas.microsoft.com/office/drawing/2016/5/12/chartex" xmlns:cx7="http://schemas.microsoft.com/office/drawing/2016/5/13/chartex" xmlns:cx8="http://schemas.microsoft.com/office/drawing/2016/5/14/chartex" xmlns:mc="http://schemas.openxmlformats.org/markup-compatibility/2006" xmlns:aink="http://schemas.microsoft.com/office/drawing/2016/ink" xmlns:am3d="http://schemas.microsoft.com/office/drawing/2017/model3d" xmlns:o="urn:schemas-microsoft-com:office:office" xmlns:oel="http://schemas.microsoft.com/office/2019/extlst" xmlns:r="http://schemas.openxmlformats.org/officeDocument/2006/relationships" xmlns:m="http://schemas.openxmlformats.org/officeDocument/2006/math" xmlns:v="urn:schemas-microsoft-com:vml" xmlns:wp14="http://schemas.microsoft.com/office/word/2010/wordprocessingDrawing" xmlns:wp="http://schemas.openxmlformats.org/drawingml/2006/wordprocessingDrawing" xmlns:w10="urn:schemas-microsoft-com:office:word" xmlns:w="http://schemas.openxmlformats.org/wordprocessingml/2006/main" xmlns:w14="http://schemas.microsoft.com/office/word/2010/wordml" xmlns:w15="http://schemas.microsoft.com/office/word/2012/wordml" xmlns:w16cex="http://schemas.microsoft.com/office/word/2018/wordml/cex" xmlns:w16cid="http://schemas.microsoft.com/office/word/2016/wordml/cid" xmlns:w16="http://schemas.microsoft.com/office/word/2018/wordml" xmlns:w16sdtdh="http://schemas.microsoft.com/office/word/2020/wordml/sdtdatahash" xmlns:w16se="http://schemas.microsoft.com/office/word/2015/wordml/symex" xmlns:wpg="http://schemas.microsoft.com/office/word/2010/wordprocessingGroup" xmlns:wpi="http://schemas.microsoft.com/office/word/2010/wordprocessingInk" xmlns:wne="http://schemas.microsoft.com/office/word/2006/wordml" xmlns:wps="http://schemas.microsoft.com/office/word/2010/wordprocessingShape" mc:Ignorable="w14 w15 w16se w16cid w16 w16cex w16sdtdh wp14">
+<w:document xmlns:wpc="http://schemas.microsoft.com/office/word/2010/wordprocessingCanvas" xmlns:cx="http://schemas.microsoft.com/office/drawing/2014/chartex" xmlns:cx1="http://schemas.microsoft.com/office/drawing/2015/9/8/chartex" xmlns:cx2="http://schemas.microsoft.com/office/drawing/2015/10/21/chartex" xmlns:cx3="http://schemas.microsoft.com/office/drawing/2016/5/9/chartex" xmlns:cx4="http://schemas.microsoft.com/office/drawing/2016/5/10/chartex" xmlns:cx5="http://schemas.microsoft.com/office/drawing/2016/5/11/chartex" xmlns:cx6="http://schemas.microsoft.com/office/drawing/2016/5/12/chartex" xmlns:cx7="http://schemas.microsoft.com/office/drawing/2016/5/13/chartex" xmlns:cx8="http://schemas.microsoft.com/office/drawing/2016/5/14/chartex" xmlns:mc="http://schemas.openxmlformats.org/markup-compatibility/2006" xmlns:aink="http://schemas.microsoft.com/office/drawing/2016/ink" xmlns:am3d="http://schemas.microsoft.com/office/drawing/2017/model3d" xmlns:o="urn:schemas-microsoft-com:office:office" xmlns:r="http://schemas.openxmlformats.org/officeDocument/2006/relationships" xmlns:m="http://schemas.openxmlformats.org/officeDocument/2006/math" xmlns:v="urn:schemas-microsoft-com:vml" xmlns:wp14="http://schemas.microsoft.com/office/word/2010/wordprocessingDrawing" xmlns:wp="http://schemas.openxmlformats.org/drawingml/2006/wordprocessingDrawing" xmlns:w10="urn:schemas-microsoft-com:office:word" xmlns:w="http://schemas.openxmlformats.org/wordprocessingml/2006/main" xmlns:w14="http://schemas.microsoft.com/office/word/2010/wordml" xmlns:w15="http://schemas.microsoft.com/office/word/2012/wordml" xmlns:w16cid="http://schemas.microsoft.com/office/word/2016/wordml/cid" xmlns:w16se="http://schemas.microsoft.com/office/word/2015/wordml/symex" xmlns:wpg="http://schemas.microsoft.com/office/word/2010/wordprocessingGroup" xmlns:wpi="http://schemas.microsoft.com/office/word/2010/wordprocessingInk" xmlns:wne="http://schemas.microsoft.com/office/word/2006/wordml" xmlns:wps="http://schemas.microsoft.com/office/word/2010/wordprocessingShape" mc:Ignorable="w14 w15 w16se w16cid wp14">
   <w:body>
     <w:p>
       <w:pPr>
@@ -208,7 +208,7 @@
           <w:b/>
           <w:sz w:val="34"/>
           <w:szCs w:val="34"/>
-          <w:lang w:val="en-US"/>
+          <w:lang w:val="vi-VN"/>
         </w:rPr>
         <w:t>.</w:t>
       </w:r>
@@ -381,7 +381,16 @@
           <w:szCs w:val="32"/>
           <w:lang w:val="vi-VN"/>
         </w:rPr>
-        <w:t>Các thành viên nhóm 7 lớp 48K14.1 và khách hàng.</w:t>
+        <w:t xml:space="preserve">Các thành viên nhóm 7 lớp </w:t>
+      </w:r>
+      <w:r>
+        <w:rPr>
+          <w:rFonts w:ascii="Times New Roman" w:eastAsia="Times New Roman" w:hAnsi="Times New Roman" w:cs="Times New Roman"/>
+          <w:sz w:val="32"/>
+          <w:szCs w:val="32"/>
+          <w:lang w:val="vi-VN"/>
+        </w:rPr>
+        <w:t>48K14.1 và khách hàng.</w:t>
       </w:r>
     </w:p>
     <w:p>
@@ -416,7 +425,7 @@
           <w:b/>
           <w:sz w:val="46"/>
           <w:szCs w:val="46"/>
-          <w:lang w:val="en-US"/>
+          <w:lang w:val="vi-VN"/>
         </w:rPr>
         <w:t>.</w:t>
       </w:r>
@@ -511,7 +520,7 @@
           <w:b/>
           <w:sz w:val="46"/>
           <w:szCs w:val="46"/>
-          <w:lang w:val="en-US"/>
+          <w:lang w:val="vi-VN"/>
         </w:rPr>
         <w:t>.</w:t>
       </w:r>
@@ -571,7 +580,39 @@
           <w:szCs w:val="32"/>
           <w:lang w:val="vi-VN"/>
         </w:rPr>
-        <w:t>Đã thảo luận về các yêu cầu chức năng và phi chức năng của hệ thống quản lý phòng trọ dựa trên nhu cầu của khách hàng.</w:t>
+        <w:t>Đã thảo luận về các yêu cầu chức năng</w:t>
+      </w:r>
+      <w:r>
+        <w:rPr>
+          <w:rFonts w:ascii="Times New Roman" w:eastAsia="Times New Roman" w:hAnsi="Times New Roman" w:cs="Times New Roman"/>
+          <w:sz w:val="32"/>
+          <w:szCs w:val="32"/>
+          <w:lang w:val="vi-VN"/>
+        </w:rPr>
+        <w:t xml:space="preserve"> và phi chức năng của hệ thống quản lý phòng trọ dựa trên nhu cầu của khách hàng.</w:t>
+      </w:r>
+    </w:p>
+    <w:p>
+      <w:pPr>
+        <w:spacing w:before="240" w:after="240"/>
+        <w:ind w:left="1300" w:hanging="360"/>
+        <w:rPr>
+          <w:rFonts w:ascii="Times New Roman" w:eastAsia="Times New Roman" w:hAnsi="Times New Roman" w:cs="Times New Roman"/>
+          <w:color w:val="FF0000"/>
+          <w:sz w:val="32"/>
+          <w:szCs w:val="32"/>
+          <w:lang w:val="vi-VN"/>
+        </w:rPr>
+      </w:pPr>
+      <w:r>
+        <w:rPr>
+          <w:rFonts w:ascii="Times New Roman" w:eastAsia="Times New Roman" w:hAnsi="Times New Roman" w:cs="Times New Roman"/>
+          <w:color w:val="FF0000"/>
+          <w:sz w:val="32"/>
+          <w:szCs w:val="32"/>
+          <w:lang w:val="vi-VN"/>
+        </w:rPr>
+        <w:t>Liệt kê chức năng và phi chức năng</w:t>
       </w:r>
     </w:p>
     <w:p>
@@ -606,7 +647,7 @@
           <w:b/>
           <w:sz w:val="46"/>
           <w:szCs w:val="46"/>
-          <w:lang w:val="en-US"/>
+          <w:lang w:val="vi-VN"/>
         </w:rPr>
         <w:t>.</w:t>
       </w:r>
@@ -662,7 +703,7 @@
           <w:b/>
           <w:sz w:val="34"/>
           <w:szCs w:val="34"/>
-          <w:lang w:val="en-US"/>
+          <w:lang w:val="vi-VN"/>
         </w:rPr>
         <w:t>.</w:t>
       </w:r>
@@ -703,6 +744,7 @@
           <w:szCs w:val="32"/>
           <w:lang w:val="vi-VN"/>
         </w:rPr>
+        <w:lastRenderedPageBreak/>
         <w:t>4.1.1</w:t>
       </w:r>
       <w:r>
@@ -745,8 +787,39 @@
           <w:szCs w:val="32"/>
           <w:lang w:val="vi-VN"/>
         </w:rPr>
-        <w:lastRenderedPageBreak/>
-        <w:t>Người dùng nhập tên tài khoản và mật khẩu để đăng nhập vào hệ thống để thực hiện các chức năng mong muốn.</w:t>
+        <w:t xml:space="preserve">Người dùng nhập tên tài khoản và mật khẩu để đăng nhập vào hệ thống để thực hiện các </w:t>
+      </w:r>
+      <w:r>
+        <w:rPr>
+          <w:rFonts w:ascii="Times New Roman" w:eastAsia="Times New Roman" w:hAnsi="Times New Roman" w:cs="Times New Roman"/>
+          <w:sz w:val="32"/>
+          <w:szCs w:val="32"/>
+          <w:lang w:val="vi-VN"/>
+        </w:rPr>
+        <w:t>chức năng mong muốn.</w:t>
+      </w:r>
+    </w:p>
+    <w:p>
+      <w:pPr>
+        <w:spacing w:before="240" w:after="240"/>
+        <w:ind w:left="360"/>
+        <w:rPr>
+          <w:rFonts w:ascii="Times New Roman" w:eastAsia="Times New Roman" w:hAnsi="Times New Roman" w:cs="Times New Roman"/>
+          <w:color w:val="FF0000"/>
+          <w:sz w:val="32"/>
+          <w:szCs w:val="32"/>
+          <w:lang w:val="vi-VN"/>
+        </w:rPr>
+      </w:pPr>
+      <w:r>
+        <w:rPr>
+          <w:rFonts w:ascii="Times New Roman" w:eastAsia="Times New Roman" w:hAnsi="Times New Roman" w:cs="Times New Roman"/>
+          <w:color w:val="FF0000"/>
+          <w:sz w:val="32"/>
+          <w:szCs w:val="32"/>
+          <w:lang w:val="vi-VN"/>
+        </w:rPr>
+        <w:t>Có yêu cầu ràng buộc gì về tên đăng nhập và mật khẩu không? Có xử lý gì khi quên mật khẩu hoặc đăng nhập nhiều lần không đúng ko?</w:t>
       </w:r>
     </w:p>
     <w:p>
@@ -790,7 +863,16 @@
           <w:szCs w:val="32"/>
           <w:lang w:val="vi-VN"/>
         </w:rPr>
-        <w:t xml:space="preserve">Người dùng khi muốn thêm mới một người khách thuê thì sẽ thêm thông tin khách thuê vào từng phòng tương ứng bằng cách click vào chức năng này và nhập thông tin khách thuê và có thể chỉnh sửa,xóa thông tin </w:t>
+        <w:t xml:space="preserve">Người dùng khi muốn thêm mới một người khách thuê thì sẽ thêm thông tin khách thuê vào từng phòng tương ứng bằng cách click vào chức năng này và nhập thông tin khách thuê và có thể </w:t>
+      </w:r>
+      <w:r>
+        <w:rPr>
+          <w:rFonts w:ascii="Times New Roman" w:eastAsia="Times New Roman" w:hAnsi="Times New Roman" w:cs="Times New Roman"/>
+          <w:sz w:val="32"/>
+          <w:szCs w:val="32"/>
+          <w:lang w:val="vi-VN"/>
+        </w:rPr>
+        <w:t xml:space="preserve">chỉnh sửa,xóa thông tin </w:t>
       </w:r>
     </w:p>
     <w:p>
@@ -840,6 +922,40 @@
     <w:p>
       <w:pPr>
         <w:spacing w:before="240" w:after="240"/>
+        <w:ind w:left="360"/>
+        <w:rPr>
+          <w:rFonts w:ascii="Times New Roman" w:eastAsia="Times New Roman" w:hAnsi="Times New Roman" w:cs="Times New Roman"/>
+          <w:color w:val="FF0000"/>
+          <w:sz w:val="32"/>
+          <w:szCs w:val="32"/>
+          <w:lang w:val="vi-VN"/>
+        </w:rPr>
+      </w:pPr>
+      <w:r>
+        <w:rPr>
+          <w:rFonts w:ascii="Times New Roman" w:eastAsia="Times New Roman" w:hAnsi="Times New Roman" w:cs="Times New Roman"/>
+          <w:color w:val="FF0000"/>
+          <w:sz w:val="32"/>
+          <w:szCs w:val="32"/>
+          <w:lang w:val="vi-VN"/>
+        </w:rPr>
+        <w:t>Thông tin khách thuê gồm những gì? Khách đang thuê có xóa được không? CÓ hiển thị ds khách thuê và hiển thị thông tin ch tiết từng người không? Có hỗ trợ tìm kiếm thông tin khách thuê không?</w:t>
+      </w:r>
+    </w:p>
+    <w:p>
+      <w:pPr>
+        <w:spacing w:before="240" w:after="240"/>
+        <w:rPr>
+          <w:rFonts w:ascii="Times New Roman" w:eastAsia="Times New Roman" w:hAnsi="Times New Roman" w:cs="Times New Roman"/>
+          <w:sz w:val="32"/>
+          <w:szCs w:val="32"/>
+          <w:lang w:val="vi-VN"/>
+        </w:rPr>
+      </w:pPr>
+    </w:p>
+    <w:p>
+      <w:pPr>
+        <w:spacing w:before="240" w:after="240"/>
         <w:rPr>
           <w:rFonts w:ascii="Times New Roman" w:eastAsia="Times New Roman" w:hAnsi="Times New Roman" w:cs="Times New Roman"/>
           <w:sz w:val="32"/>
@@ -878,7 +994,49 @@
           <w:szCs w:val="32"/>
           <w:lang w:val="vi-VN"/>
         </w:rPr>
-        <w:t>Hệ thống sẽ thực hiện việc tạo hóa đơn cho khách thuê ở từng phòng vào mỗi đầu tháng, với các chi phí như tiền trọ, tiền điện và tiền nước. Ngoài ra còn tích hợp sẵn mã QR giúp khách thuê dễ dàng thực hiện hơn trong việc thanh toán.</w:t>
+        <w:t xml:space="preserve">Hệ thống sẽ thực hiện </w:t>
+      </w:r>
+      <w:r>
+        <w:rPr>
+          <w:rFonts w:ascii="Times New Roman" w:eastAsia="Times New Roman" w:hAnsi="Times New Roman" w:cs="Times New Roman"/>
+          <w:sz w:val="32"/>
+          <w:szCs w:val="32"/>
+          <w:lang w:val="vi-VN"/>
+        </w:rPr>
+        <w:t>việc tạo hóa đơn cho khách thuê ở từng phòng vào mỗi đầu tháng, với các chi phí như tiền trọ, tiền điện và tiền nước. Ngoài ra còn tích hợp sẵn mã QR giúp khách thuê dễ dàng thực hiện hơn trong việc thanh toán.</w:t>
+      </w:r>
+    </w:p>
+    <w:p>
+      <w:pPr>
+        <w:spacing w:before="240" w:after="240"/>
+        <w:rPr>
+          <w:rFonts w:ascii="Times New Roman" w:eastAsia="Times New Roman" w:hAnsi="Times New Roman" w:cs="Times New Roman"/>
+          <w:color w:val="FF0000"/>
+          <w:sz w:val="32"/>
+          <w:szCs w:val="32"/>
+          <w:lang w:val="vi-VN"/>
+        </w:rPr>
+      </w:pPr>
+      <w:r>
+        <w:rPr>
+          <w:rFonts w:ascii="Times New Roman" w:eastAsia="Times New Roman" w:hAnsi="Times New Roman" w:cs="Times New Roman"/>
+          <w:color w:val="FF0000"/>
+          <w:sz w:val="32"/>
+          <w:szCs w:val="32"/>
+          <w:lang w:val="vi-VN"/>
+        </w:rPr>
+        <w:t xml:space="preserve">Thông tin hóa đơn bao gồm những gì? Cách tính các khoản ra sao? Thông tin như điện, nước, phạt,...thì ai là người nhập vào hay lấy từ </w:t>
+      </w:r>
+      <w:r>
+        <w:rPr>
+          <w:rFonts w:ascii="Times New Roman" w:eastAsia="Times New Roman" w:hAnsi="Times New Roman" w:cs="Times New Roman"/>
+          <w:color w:val="FF0000"/>
+          <w:sz w:val="32"/>
+          <w:szCs w:val="32"/>
+          <w:lang w:val="vi-VN"/>
+        </w:rPr>
+        <w:lastRenderedPageBreak/>
+        <w:t xml:space="preserve">đâu? Làm sao theo dõi được việc khách đã nộp tiền trọ hay chưa? Thu tiền trọ qua đâu: tiền mặt hay chuyển khoản hay ví điện tử? </w:t>
       </w:r>
     </w:p>
     <w:p>
@@ -949,7 +1107,7 @@
           <w:rFonts w:ascii="Times New Roman" w:eastAsia="Times New Roman" w:hAnsi="Times New Roman" w:cs="Times New Roman"/>
           <w:sz w:val="32"/>
           <w:szCs w:val="32"/>
-          <w:lang w:val="en-US"/>
+          <w:lang w:val="vi-VN"/>
         </w:rPr>
         <w:t>.</w:t>
       </w:r>
@@ -992,6 +1150,38 @@
         <w:spacing w:before="240" w:after="240"/>
         <w:rPr>
           <w:rFonts w:ascii="Times New Roman" w:eastAsia="Times New Roman" w:hAnsi="Times New Roman" w:cs="Times New Roman"/>
+          <w:color w:val="FF0000"/>
+          <w:sz w:val="32"/>
+          <w:szCs w:val="32"/>
+          <w:lang w:val="vi-VN"/>
+        </w:rPr>
+      </w:pPr>
+      <w:r>
+        <w:rPr>
+          <w:rFonts w:ascii="Times New Roman" w:eastAsia="Times New Roman" w:hAnsi="Times New Roman" w:cs="Times New Roman"/>
+          <w:color w:val="FF0000"/>
+          <w:sz w:val="32"/>
+          <w:szCs w:val="32"/>
+          <w:lang w:val="vi-VN"/>
+        </w:rPr>
+        <w:t>Hiển thị cho ai nhìn?</w:t>
+      </w:r>
+      <w:r>
+        <w:rPr>
+          <w:rFonts w:ascii="Times New Roman" w:eastAsia="Times New Roman" w:hAnsi="Times New Roman" w:cs="Times New Roman"/>
+          <w:color w:val="FF0000"/>
+          <w:sz w:val="32"/>
+          <w:szCs w:val="32"/>
+          <w:lang w:val="vi-VN"/>
+        </w:rPr>
+        <w:t xml:space="preserve"> Khách hay chủ? </w:t>
+      </w:r>
+    </w:p>
+    <w:p>
+      <w:pPr>
+        <w:spacing w:before="240" w:after="240"/>
+        <w:rPr>
+          <w:rFonts w:ascii="Times New Roman" w:eastAsia="Times New Roman" w:hAnsi="Times New Roman" w:cs="Times New Roman"/>
           <w:sz w:val="32"/>
           <w:szCs w:val="32"/>
           <w:lang w:val="vi-VN"/>
@@ -1011,7 +1201,7 @@
           <w:rFonts w:ascii="Times New Roman" w:eastAsia="Times New Roman" w:hAnsi="Times New Roman" w:cs="Times New Roman"/>
           <w:sz w:val="32"/>
           <w:szCs w:val="32"/>
-          <w:lang w:val="en-US"/>
+          <w:lang w:val="vi-VN"/>
         </w:rPr>
         <w:t>.</w:t>
       </w:r>
@@ -1046,8 +1236,65 @@
           <w:szCs w:val="32"/>
           <w:lang w:val="vi-VN"/>
         </w:rPr>
-        <w:t>Hệ thống sẽ tạo hợp đồng sau khi người dùng nhập thông tin khách thuê.</w:t>
-      </w:r>
+        <w:t xml:space="preserve">Hệ thống sẽ tạo hợp đồng sau khi </w:t>
+      </w:r>
+      <w:r>
+        <w:rPr>
+          <w:rFonts w:ascii="Times New Roman" w:eastAsia="Times New Roman" w:hAnsi="Times New Roman" w:cs="Times New Roman"/>
+          <w:sz w:val="32"/>
+          <w:szCs w:val="32"/>
+          <w:lang w:val="vi-VN"/>
+        </w:rPr>
+        <w:t>người dùng nhập thông tin khách thuê.</w:t>
+      </w:r>
+    </w:p>
+    <w:p>
+      <w:pPr>
+        <w:spacing w:before="240" w:after="240"/>
+        <w:ind w:left="360"/>
+        <w:rPr>
+          <w:rFonts w:ascii="Times New Roman" w:eastAsia="Times New Roman" w:hAnsi="Times New Roman" w:cs="Times New Roman"/>
+          <w:color w:val="FF0000"/>
+          <w:sz w:val="32"/>
+          <w:szCs w:val="32"/>
+          <w:lang w:val="vi-VN"/>
+        </w:rPr>
+      </w:pPr>
+      <w:r>
+        <w:rPr>
+          <w:rFonts w:ascii="Times New Roman" w:eastAsia="Times New Roman" w:hAnsi="Times New Roman" w:cs="Times New Roman"/>
+          <w:color w:val="FF0000"/>
+          <w:sz w:val="32"/>
+          <w:szCs w:val="32"/>
+          <w:lang w:val="vi-VN"/>
+        </w:rPr>
+        <w:t>Nội dung hợp đồng gồm những gì? Khách có phải đặt cọc không? Xử lý cọc như thế nào nếu kết thúc hợp đồng?</w:t>
+      </w:r>
+    </w:p>
+    <w:p>
+      <w:pPr>
+        <w:spacing w:before="240" w:after="240"/>
+        <w:ind w:left="360"/>
+        <w:rPr>
+          <w:rFonts w:ascii="Times New Roman" w:eastAsia="Times New Roman" w:hAnsi="Times New Roman" w:cs="Times New Roman"/>
+          <w:color w:val="FF0000"/>
+          <w:sz w:val="32"/>
+          <w:szCs w:val="32"/>
+          <w:lang w:val="vi-VN"/>
+        </w:rPr>
+      </w:pPr>
+      <w:r>
+        <w:rPr>
+          <w:rFonts w:ascii="Times New Roman" w:eastAsia="Times New Roman" w:hAnsi="Times New Roman" w:cs="Times New Roman"/>
+          <w:color w:val="FF0000"/>
+          <w:sz w:val="32"/>
+          <w:szCs w:val="32"/>
+          <w:lang w:val="vi-VN"/>
+        </w:rPr>
+        <w:t>Có chỗ nào quản lý thông tin các phòng trọ không?</w:t>
+      </w:r>
+      <w:bookmarkStart w:id="8" w:name="_GoBack"/>
+      <w:bookmarkEnd w:id="8"/>
     </w:p>
     <w:p>
       <w:pPr>
@@ -1075,8 +1322,8 @@
           <w:lang w:val="vi-VN"/>
         </w:rPr>
       </w:pPr>
-      <w:bookmarkStart w:id="8" w:name="_z2kv31nxm9pe" w:colFirst="0" w:colLast="0"/>
-      <w:bookmarkEnd w:id="8"/>
+      <w:bookmarkStart w:id="9" w:name="_z2kv31nxm9pe" w:colFirst="0" w:colLast="0"/>
+      <w:bookmarkEnd w:id="9"/>
       <w:r>
         <w:rPr>
           <w:rFonts w:ascii="Times New Roman" w:eastAsia="Times New Roman" w:hAnsi="Times New Roman" w:cs="Times New Roman"/>
@@ -1085,7 +1332,6 @@
           <w:szCs w:val="34"/>
           <w:lang w:val="vi-VN"/>
         </w:rPr>
-        <w:lastRenderedPageBreak/>
         <w:t>4.2</w:t>
       </w:r>
       <w:r>
@@ -1094,7 +1340,7 @@
           <w:b/>
           <w:sz w:val="34"/>
           <w:szCs w:val="34"/>
-          <w:lang w:val="en-US"/>
+          <w:lang w:val="vi-VN"/>
         </w:rPr>
         <w:t>.</w:t>
       </w:r>
@@ -1249,8 +1495,8 @@
           <w:lang w:val="vi-VN"/>
         </w:rPr>
       </w:pPr>
-      <w:bookmarkStart w:id="9" w:name="_s41qtt1z75xx" w:colFirst="0" w:colLast="0"/>
-      <w:bookmarkEnd w:id="9"/>
+      <w:bookmarkStart w:id="10" w:name="_s41qtt1z75xx" w:colFirst="0" w:colLast="0"/>
+      <w:bookmarkEnd w:id="10"/>
       <w:r>
         <w:rPr>
           <w:rFonts w:ascii="Times New Roman" w:eastAsia="Times New Roman" w:hAnsi="Times New Roman" w:cs="Times New Roman"/>
@@ -1288,7 +1534,17 @@
           <w:szCs w:val="46"/>
           <w:lang w:val="vi-VN"/>
         </w:rPr>
-        <w:t>Chi tiết nội dung phỏng vấn</w:t>
+        <w:t xml:space="preserve">Chi tiết nội dung </w:t>
+      </w:r>
+      <w:r>
+        <w:rPr>
+          <w:rFonts w:ascii="Times New Roman" w:eastAsia="Times New Roman" w:hAnsi="Times New Roman" w:cs="Times New Roman"/>
+          <w:b/>
+          <w:sz w:val="46"/>
+          <w:szCs w:val="46"/>
+          <w:lang w:val="vi-VN"/>
+        </w:rPr>
+        <w:t>phỏng vấn</w:t>
       </w:r>
     </w:p>
     <w:p>
@@ -1339,6 +1595,7 @@
           <w:szCs w:val="28"/>
           <w:lang w:val="vi-VN"/>
         </w:rPr>
+        <w:lastRenderedPageBreak/>
         <w:t>Khách hàng</w:t>
       </w:r>
       <w:r>
@@ -1348,7 +1605,16 @@
           <w:szCs w:val="28"/>
           <w:lang w:val="vi-VN"/>
         </w:rPr>
-        <w:t>: Được thôi, tụi con hỏi đi.</w:t>
+        <w:t xml:space="preserve">: </w:t>
+      </w:r>
+      <w:r>
+        <w:rPr>
+          <w:rFonts w:ascii="Times New Roman" w:eastAsia="Times New Roman" w:hAnsi="Times New Roman" w:cs="Times New Roman"/>
+          <w:sz w:val="28"/>
+          <w:szCs w:val="28"/>
+          <w:lang w:val="vi-VN"/>
+        </w:rPr>
+        <w:t>Được thôi, tụi con hỏi đi.</w:t>
       </w:r>
     </w:p>
     <w:p>
@@ -1468,7 +1734,16 @@
           <w:szCs w:val="28"/>
           <w:lang w:val="vi-VN"/>
         </w:rPr>
-        <w:t>Cô sẽ xây thêm nhưng không phải là bây giờ.</w:t>
+        <w:t>Cô sẽ xây thêm</w:t>
+      </w:r>
+      <w:r>
+        <w:rPr>
+          <w:rFonts w:ascii="Times New Roman" w:eastAsia="Times New Roman" w:hAnsi="Times New Roman" w:cs="Times New Roman"/>
+          <w:sz w:val="28"/>
+          <w:szCs w:val="28"/>
+          <w:lang w:val="vi-VN"/>
+        </w:rPr>
+        <w:t xml:space="preserve"> nhưng không phải là bây giờ.</w:t>
       </w:r>
     </w:p>
     <w:p>
@@ -1528,7 +1803,16 @@
           <w:szCs w:val="28"/>
           <w:lang w:val="vi-VN"/>
         </w:rPr>
-        <w:t>Cô quảng cáo trọ của mình trên các nhóm sinh viên trên mạng xã hội, ngoài ra thì cô còn nhờ những người quen giới thiệu trọ giúp mình.</w:t>
+        <w:t>Cô quảng cáo trọ của mình trên các nhóm sinh viên trên mạng xã hội, ngoài ra thì</w:t>
+      </w:r>
+      <w:r>
+        <w:rPr>
+          <w:rFonts w:ascii="Times New Roman" w:eastAsia="Times New Roman" w:hAnsi="Times New Roman" w:cs="Times New Roman"/>
+          <w:sz w:val="28"/>
+          <w:szCs w:val="28"/>
+          <w:lang w:val="vi-VN"/>
+        </w:rPr>
+        <w:t xml:space="preserve"> cô còn nhờ những người quen giới thiệu trọ giúp mình.</w:t>
       </w:r>
     </w:p>
     <w:p>
@@ -1588,7 +1872,16 @@
           <w:szCs w:val="28"/>
           <w:lang w:val="vi-VN"/>
         </w:rPr>
-        <w:t>Cô sẽ cho khách thuê đến xem từng phòng, xem phòng đã sạch chưa, đã đúng ý của khách thuê chưa, nếu khách thuê đồng ý thì cô sẽ tiến hành thu tiền cọc và ký hợp đồng thuê trọ với khách thuê.</w:t>
+        <w:t>Cô sẽ cho khách thuê đến xem từng phòng, xem phòng đã sạch chưa, đã đúng ý của khách thuê ch</w:t>
+      </w:r>
+      <w:r>
+        <w:rPr>
+          <w:rFonts w:ascii="Times New Roman" w:eastAsia="Times New Roman" w:hAnsi="Times New Roman" w:cs="Times New Roman"/>
+          <w:sz w:val="28"/>
+          <w:szCs w:val="28"/>
+          <w:lang w:val="vi-VN"/>
+        </w:rPr>
+        <w:t>ưa, nếu khách thuê đồng ý thì cô sẽ tiến hành thu tiền cọc và ký hợp đồng thuê trọ với khách thuê.</w:t>
       </w:r>
     </w:p>
     <w:p>
@@ -1639,7 +1932,334 @@
           <w:szCs w:val="28"/>
           <w:lang w:val="vi-VN"/>
         </w:rPr>
+        <w:t xml:space="preserve">Khách hàng: </w:t>
+      </w:r>
+      <w:r>
+        <w:rPr>
+          <w:rFonts w:ascii="Times New Roman" w:eastAsia="Times New Roman" w:hAnsi="Times New Roman" w:cs="Times New Roman"/>
+          <w:sz w:val="28"/>
+          <w:szCs w:val="28"/>
+          <w:lang w:val="vi-VN"/>
+        </w:rPr>
+        <w:t xml:space="preserve">Cô sẽ thu tiền phòng lẫn tiền điện, nước trong khoảng 5 ngày đầu mỗi tháng, </w:t>
+      </w:r>
+      <w:r>
+        <w:rPr>
+          <w:rFonts w:ascii="Times New Roman" w:eastAsia="Times New Roman" w:hAnsi="Times New Roman" w:cs="Times New Roman"/>
+          <w:sz w:val="28"/>
+          <w:szCs w:val="28"/>
+          <w:lang w:val="vi-VN"/>
+        </w:rPr>
+        <w:t>còn những trường hợp chưa thể trả tiền ngay thì cô có thể sẽ gia hạn thêm cho các bạn.</w:t>
+      </w:r>
+    </w:p>
+    <w:p>
+      <w:pPr>
+        <w:spacing w:before="240" w:after="240"/>
+        <w:rPr>
+          <w:rFonts w:ascii="Times New Roman" w:eastAsia="Times New Roman" w:hAnsi="Times New Roman" w:cs="Times New Roman"/>
+          <w:sz w:val="28"/>
+          <w:szCs w:val="28"/>
+          <w:lang w:val="vi-VN"/>
+        </w:rPr>
+      </w:pPr>
+      <w:r>
+        <w:rPr>
+          <w:rFonts w:ascii="Times New Roman" w:eastAsia="Times New Roman" w:hAnsi="Times New Roman" w:cs="Times New Roman"/>
+          <w:b/>
+          <w:sz w:val="28"/>
+          <w:szCs w:val="28"/>
+          <w:lang w:val="vi-VN"/>
+        </w:rPr>
+        <w:t xml:space="preserve">Người phỏng vấn: </w:t>
+      </w:r>
+      <w:r>
+        <w:rPr>
+          <w:rFonts w:ascii="Times New Roman" w:eastAsia="Times New Roman" w:hAnsi="Times New Roman" w:cs="Times New Roman"/>
+          <w:sz w:val="28"/>
+          <w:szCs w:val="28"/>
+          <w:lang w:val="vi-VN"/>
+        </w:rPr>
+        <w:t>Vậy để tối ưu thời gian khi thực hiện những công việc đó thì tụi con có đề xuất sẽ xây dựng cho cô một hệ thống quản lý phòng trọ, cô có đồng ý không ạ?</w:t>
+      </w:r>
+    </w:p>
+    <w:p>
+      <w:pPr>
+        <w:spacing w:before="240" w:after="240"/>
+        <w:rPr>
+          <w:rFonts w:ascii="Times New Roman" w:eastAsia="Times New Roman" w:hAnsi="Times New Roman" w:cs="Times New Roman"/>
+          <w:sz w:val="28"/>
+          <w:szCs w:val="28"/>
+          <w:lang w:val="vi-VN"/>
+        </w:rPr>
+      </w:pPr>
+      <w:r>
+        <w:rPr>
+          <w:rFonts w:ascii="Times New Roman" w:eastAsia="Times New Roman" w:hAnsi="Times New Roman" w:cs="Times New Roman"/>
+          <w:b/>
+          <w:sz w:val="28"/>
+          <w:szCs w:val="28"/>
+          <w:lang w:val="vi-VN"/>
+        </w:rPr>
+        <w:t xml:space="preserve">Khách hàng: </w:t>
+      </w:r>
+      <w:r>
+        <w:rPr>
+          <w:rFonts w:ascii="Times New Roman" w:eastAsia="Times New Roman" w:hAnsi="Times New Roman" w:cs="Times New Roman"/>
+          <w:sz w:val="28"/>
+          <w:szCs w:val="28"/>
+          <w:lang w:val="vi-VN"/>
+        </w:rPr>
+        <w:t>Có chứ, có quản lý thì tốt.</w:t>
+      </w:r>
+    </w:p>
+    <w:p>
+      <w:pPr>
+        <w:spacing w:before="240" w:after="240"/>
+        <w:rPr>
+          <w:rFonts w:ascii="Times New Roman" w:eastAsia="Times New Roman" w:hAnsi="Times New Roman" w:cs="Times New Roman"/>
+          <w:sz w:val="28"/>
+          <w:szCs w:val="28"/>
+          <w:lang w:val="vi-VN"/>
+        </w:rPr>
+      </w:pPr>
+      <w:r>
+        <w:rPr>
+          <w:rFonts w:ascii="Times New Roman" w:eastAsia="Times New Roman" w:hAnsi="Times New Roman" w:cs="Times New Roman"/>
+          <w:b/>
+          <w:sz w:val="28"/>
+          <w:szCs w:val="28"/>
+          <w:lang w:val="vi-VN"/>
+        </w:rPr>
+        <w:t>Người phỏng vấn</w:t>
+      </w:r>
+      <w:r>
+        <w:rPr>
+          <w:rFonts w:ascii="Times New Roman" w:eastAsia="Times New Roman" w:hAnsi="Times New Roman" w:cs="Times New Roman"/>
+          <w:sz w:val="28"/>
+          <w:szCs w:val="28"/>
+          <w:lang w:val="vi-VN"/>
+        </w:rPr>
+        <w:t>: Cô muốn hình thức đăng nhập như thế nào?</w:t>
+      </w:r>
+    </w:p>
+    <w:p>
+      <w:pPr>
+        <w:spacing w:before="240" w:after="240"/>
+        <w:rPr>
+          <w:rFonts w:ascii="Times New Roman" w:eastAsia="Times New Roman" w:hAnsi="Times New Roman" w:cs="Times New Roman"/>
+          <w:sz w:val="28"/>
+          <w:szCs w:val="28"/>
+          <w:lang w:val="vi-VN"/>
+        </w:rPr>
+      </w:pPr>
+      <w:r>
+        <w:rPr>
+          <w:rFonts w:ascii="Times New Roman" w:eastAsia="Times New Roman" w:hAnsi="Times New Roman" w:cs="Times New Roman"/>
+          <w:b/>
+          <w:sz w:val="28"/>
+          <w:szCs w:val="28"/>
+          <w:lang w:val="vi-VN"/>
+        </w:rPr>
+        <w:t>Khách hàng</w:t>
+      </w:r>
+      <w:r>
+        <w:rPr>
+          <w:rFonts w:ascii="Times New Roman" w:eastAsia="Times New Roman" w:hAnsi="Times New Roman" w:cs="Times New Roman"/>
+          <w:sz w:val="28"/>
+          <w:szCs w:val="28"/>
+          <w:lang w:val="vi-VN"/>
+        </w:rPr>
+        <w:t>: Cô muốn khi đăng nhập vào app thì sẽ đăng nhập bằng tài khoản và mật khẩu của riêng cô.</w:t>
+      </w:r>
+    </w:p>
+    <w:p>
+      <w:pPr>
+        <w:spacing w:before="240" w:after="240"/>
+        <w:rPr>
+          <w:rFonts w:ascii="Times New Roman" w:eastAsia="Times New Roman" w:hAnsi="Times New Roman" w:cs="Times New Roman"/>
+          <w:sz w:val="28"/>
+          <w:szCs w:val="28"/>
+          <w:lang w:val="vi-VN"/>
+        </w:rPr>
+      </w:pPr>
+      <w:r>
+        <w:rPr>
+          <w:rFonts w:ascii="Times New Roman" w:eastAsia="Times New Roman" w:hAnsi="Times New Roman" w:cs="Times New Roman"/>
+          <w:b/>
+          <w:sz w:val="28"/>
+          <w:szCs w:val="28"/>
+          <w:lang w:val="vi-VN"/>
+        </w:rPr>
+        <w:t>Người phỏng vấn</w:t>
+      </w:r>
+      <w:r>
+        <w:rPr>
+          <w:rFonts w:ascii="Times New Roman" w:eastAsia="Times New Roman" w:hAnsi="Times New Roman" w:cs="Times New Roman"/>
+          <w:sz w:val="28"/>
+          <w:szCs w:val="28"/>
+          <w:lang w:val="vi-VN"/>
+        </w:rPr>
+        <w:t>: Về chức năng hiển thị số lượng tổng phòn</w:t>
+      </w:r>
+      <w:r>
+        <w:rPr>
+          <w:rFonts w:ascii="Times New Roman" w:eastAsia="Times New Roman" w:hAnsi="Times New Roman" w:cs="Times New Roman"/>
+          <w:sz w:val="28"/>
+          <w:szCs w:val="28"/>
+          <w:lang w:val="vi-VN"/>
+        </w:rPr>
+        <w:t xml:space="preserve">g, phòng đã cho thuê và phòng còn trống, cô có muốn chức năng đó không? </w:t>
+      </w:r>
+    </w:p>
+    <w:p>
+      <w:pPr>
+        <w:spacing w:before="240" w:after="240"/>
+        <w:rPr>
+          <w:rFonts w:ascii="Times New Roman" w:eastAsia="Times New Roman" w:hAnsi="Times New Roman" w:cs="Times New Roman"/>
+          <w:sz w:val="28"/>
+          <w:szCs w:val="28"/>
+          <w:lang w:val="vi-VN"/>
+        </w:rPr>
+      </w:pPr>
+      <w:r>
+        <w:rPr>
+          <w:rFonts w:ascii="Times New Roman" w:eastAsia="Times New Roman" w:hAnsi="Times New Roman" w:cs="Times New Roman"/>
+          <w:b/>
+          <w:sz w:val="28"/>
+          <w:szCs w:val="28"/>
+          <w:lang w:val="vi-VN"/>
+        </w:rPr>
         <w:lastRenderedPageBreak/>
+        <w:t>Khách hàng</w:t>
+      </w:r>
+      <w:r>
+        <w:rPr>
+          <w:rFonts w:ascii="Times New Roman" w:eastAsia="Times New Roman" w:hAnsi="Times New Roman" w:cs="Times New Roman"/>
+          <w:sz w:val="28"/>
+          <w:szCs w:val="28"/>
+          <w:lang w:val="vi-VN"/>
+        </w:rPr>
+        <w:t>: Được vậy thì tốt.</w:t>
+      </w:r>
+    </w:p>
+    <w:p>
+      <w:pPr>
+        <w:spacing w:before="240" w:after="240"/>
+        <w:rPr>
+          <w:rFonts w:ascii="Times New Roman" w:eastAsia="Times New Roman" w:hAnsi="Times New Roman" w:cs="Times New Roman"/>
+          <w:sz w:val="28"/>
+          <w:szCs w:val="28"/>
+          <w:lang w:val="vi-VN"/>
+        </w:rPr>
+      </w:pPr>
+      <w:r>
+        <w:rPr>
+          <w:rFonts w:ascii="Times New Roman" w:eastAsia="Times New Roman" w:hAnsi="Times New Roman" w:cs="Times New Roman"/>
+          <w:b/>
+          <w:sz w:val="28"/>
+          <w:szCs w:val="28"/>
+          <w:lang w:val="vi-VN"/>
+        </w:rPr>
+        <w:t>Người phỏng vấn</w:t>
+      </w:r>
+      <w:r>
+        <w:rPr>
+          <w:rFonts w:ascii="Times New Roman" w:eastAsia="Times New Roman" w:hAnsi="Times New Roman" w:cs="Times New Roman"/>
+          <w:sz w:val="28"/>
+          <w:szCs w:val="28"/>
+          <w:lang w:val="vi-VN"/>
+        </w:rPr>
+        <w:t xml:space="preserve">: Vậy có muốn hiển thị số lượng khách thuê luôn không? </w:t>
+      </w:r>
+    </w:p>
+    <w:p>
+      <w:pPr>
+        <w:spacing w:before="240" w:after="240"/>
+        <w:rPr>
+          <w:rFonts w:ascii="Times New Roman" w:eastAsia="Times New Roman" w:hAnsi="Times New Roman" w:cs="Times New Roman"/>
+          <w:sz w:val="28"/>
+          <w:szCs w:val="28"/>
+          <w:lang w:val="vi-VN"/>
+        </w:rPr>
+      </w:pPr>
+      <w:r>
+        <w:rPr>
+          <w:rFonts w:ascii="Times New Roman" w:eastAsia="Times New Roman" w:hAnsi="Times New Roman" w:cs="Times New Roman"/>
+          <w:b/>
+          <w:sz w:val="28"/>
+          <w:szCs w:val="28"/>
+          <w:lang w:val="vi-VN"/>
+        </w:rPr>
+        <w:t>Khách hàng</w:t>
+      </w:r>
+      <w:r>
+        <w:rPr>
+          <w:rFonts w:ascii="Times New Roman" w:eastAsia="Times New Roman" w:hAnsi="Times New Roman" w:cs="Times New Roman"/>
+          <w:sz w:val="28"/>
+          <w:szCs w:val="28"/>
+          <w:lang w:val="vi-VN"/>
+        </w:rPr>
+        <w:t xml:space="preserve">: Có chứ. </w:t>
+      </w:r>
+    </w:p>
+    <w:p>
+      <w:pPr>
+        <w:spacing w:before="240" w:after="240"/>
+        <w:rPr>
+          <w:rFonts w:ascii="Times New Roman" w:eastAsia="Times New Roman" w:hAnsi="Times New Roman" w:cs="Times New Roman"/>
+          <w:sz w:val="28"/>
+          <w:szCs w:val="28"/>
+          <w:lang w:val="vi-VN"/>
+        </w:rPr>
+      </w:pPr>
+      <w:r>
+        <w:rPr>
+          <w:rFonts w:ascii="Times New Roman" w:eastAsia="Times New Roman" w:hAnsi="Times New Roman" w:cs="Times New Roman"/>
+          <w:b/>
+          <w:sz w:val="28"/>
+          <w:szCs w:val="28"/>
+          <w:lang w:val="vi-VN"/>
+        </w:rPr>
+        <w:t xml:space="preserve">Người phỏng vấn: </w:t>
+      </w:r>
+      <w:r>
+        <w:rPr>
+          <w:rFonts w:ascii="Times New Roman" w:eastAsia="Times New Roman" w:hAnsi="Times New Roman" w:cs="Times New Roman"/>
+          <w:sz w:val="28"/>
+          <w:szCs w:val="28"/>
+          <w:lang w:val="vi-VN"/>
+        </w:rPr>
+        <w:t xml:space="preserve">Ngoài những chức năng như cho thuê và thanh </w:t>
+      </w:r>
+      <w:r>
+        <w:rPr>
+          <w:rFonts w:ascii="Times New Roman" w:eastAsia="Times New Roman" w:hAnsi="Times New Roman" w:cs="Times New Roman"/>
+          <w:sz w:val="28"/>
+          <w:szCs w:val="28"/>
+          <w:lang w:val="vi-VN"/>
+        </w:rPr>
+        <w:t>toán tiền trọ thì cô còn muốn có những chức năng nào khác nữa không? Chẳng hạn như chức năng theo dõi xem ai đã đóng tiền trọ.</w:t>
+      </w:r>
+    </w:p>
+    <w:p>
+      <w:pPr>
+        <w:spacing w:before="240" w:after="240"/>
+        <w:rPr>
+          <w:rFonts w:ascii="Times New Roman" w:eastAsia="Times New Roman" w:hAnsi="Times New Roman" w:cs="Times New Roman"/>
+          <w:sz w:val="28"/>
+          <w:szCs w:val="28"/>
+          <w:lang w:val="vi-VN"/>
+        </w:rPr>
+      </w:pPr>
+      <w:r>
+        <w:rPr>
+          <w:rFonts w:ascii="Times New Roman" w:eastAsia="Times New Roman" w:hAnsi="Times New Roman" w:cs="Times New Roman"/>
+          <w:b/>
+          <w:sz w:val="28"/>
+          <w:szCs w:val="28"/>
+          <w:lang w:val="vi-VN"/>
+        </w:rPr>
         <w:t xml:space="preserve">Khách hàng: </w:t>
       </w:r>
       <w:r>
@@ -1649,7 +2269,7 @@
           <w:szCs w:val="28"/>
           <w:lang w:val="vi-VN"/>
         </w:rPr>
-        <w:t>Cô sẽ thu tiền phòng lẫn tiền điện, nước trong khoảng 5 ngày đầu mỗi tháng, còn những trường hợp chưa thể trả tiền ngay thì cô có thể sẽ gia hạn thêm cho các bạn.</w:t>
+        <w:t>Nếu có thể thì tốt.</w:t>
       </w:r>
     </w:p>
     <w:p>
@@ -1679,7 +2299,16 @@
           <w:szCs w:val="28"/>
           <w:lang w:val="vi-VN"/>
         </w:rPr>
-        <w:t>Vậy để tối ưu thời gian khi thực hiện những công việc đó thì tụi con có đề xuất sẽ xây dựng cho cô một hệ thống quản lý phòng trọ, cô có đồng ý không ạ?</w:t>
+        <w:t xml:space="preserve">Ngoài ra thì tụi con sẽ đề xuất cho cô một chức năng là thống kê doanh thu tiền </w:t>
+      </w:r>
+      <w:r>
+        <w:rPr>
+          <w:rFonts w:ascii="Times New Roman" w:eastAsia="Times New Roman" w:hAnsi="Times New Roman" w:cs="Times New Roman"/>
+          <w:sz w:val="28"/>
+          <w:szCs w:val="28"/>
+          <w:lang w:val="vi-VN"/>
+        </w:rPr>
+        <w:t>trọ bằng các biểu đồ thì cô thấy thế nào ạ?</w:t>
       </w:r>
     </w:p>
     <w:p>
@@ -1709,7 +2338,136 @@
           <w:szCs w:val="28"/>
           <w:lang w:val="vi-VN"/>
         </w:rPr>
-        <w:t>Có chứ, có quản lý thì tốt.</w:t>
+        <w:t>Đó cũng là chức năng mà cô muốn thêm.</w:t>
+      </w:r>
+    </w:p>
+    <w:p>
+      <w:pPr>
+        <w:spacing w:before="240" w:after="240"/>
+        <w:rPr>
+          <w:rFonts w:ascii="Times New Roman" w:eastAsia="Times New Roman" w:hAnsi="Times New Roman" w:cs="Times New Roman"/>
+          <w:sz w:val="28"/>
+          <w:szCs w:val="28"/>
+          <w:lang w:val="vi-VN"/>
+        </w:rPr>
+      </w:pPr>
+      <w:r>
+        <w:rPr>
+          <w:rFonts w:ascii="Times New Roman" w:eastAsia="Times New Roman" w:hAnsi="Times New Roman" w:cs="Times New Roman"/>
+          <w:b/>
+          <w:sz w:val="28"/>
+          <w:szCs w:val="28"/>
+          <w:lang w:val="vi-VN"/>
+        </w:rPr>
+        <w:t xml:space="preserve">Người phỏng vấn: </w:t>
+      </w:r>
+      <w:r>
+        <w:rPr>
+          <w:rFonts w:ascii="Times New Roman" w:eastAsia="Times New Roman" w:hAnsi="Times New Roman" w:cs="Times New Roman"/>
+          <w:sz w:val="28"/>
+          <w:szCs w:val="28"/>
+          <w:lang w:val="vi-VN"/>
+        </w:rPr>
+        <w:t>Vậy cô muốn thống kê theo tháng, quý hay năm ạ?</w:t>
+      </w:r>
+    </w:p>
+    <w:p>
+      <w:pPr>
+        <w:spacing w:before="240" w:after="240"/>
+        <w:rPr>
+          <w:rFonts w:ascii="Times New Roman" w:eastAsia="Times New Roman" w:hAnsi="Times New Roman" w:cs="Times New Roman"/>
+          <w:sz w:val="28"/>
+          <w:szCs w:val="28"/>
+          <w:lang w:val="vi-VN"/>
+        </w:rPr>
+      </w:pPr>
+      <w:r>
+        <w:rPr>
+          <w:rFonts w:ascii="Times New Roman" w:eastAsia="Times New Roman" w:hAnsi="Times New Roman" w:cs="Times New Roman"/>
+          <w:b/>
+          <w:sz w:val="28"/>
+          <w:szCs w:val="28"/>
+          <w:lang w:val="vi-VN"/>
+        </w:rPr>
+        <w:t xml:space="preserve">Khách hàng: </w:t>
+      </w:r>
+      <w:r>
+        <w:rPr>
+          <w:rFonts w:ascii="Times New Roman" w:eastAsia="Times New Roman" w:hAnsi="Times New Roman" w:cs="Times New Roman"/>
+          <w:sz w:val="28"/>
+          <w:szCs w:val="28"/>
+          <w:lang w:val="vi-VN"/>
+        </w:rPr>
+        <w:t>Vì cô là quản lý nhà trọ nên hãy thống kê theo tháng.</w:t>
+      </w:r>
+    </w:p>
+    <w:p>
+      <w:pPr>
+        <w:spacing w:before="240" w:after="240"/>
+        <w:rPr>
+          <w:rFonts w:ascii="Times New Roman" w:eastAsia="Times New Roman" w:hAnsi="Times New Roman" w:cs="Times New Roman"/>
+          <w:sz w:val="28"/>
+          <w:szCs w:val="28"/>
+          <w:lang w:val="vi-VN"/>
+        </w:rPr>
+      </w:pPr>
+      <w:r>
+        <w:rPr>
+          <w:rFonts w:ascii="Times New Roman" w:eastAsia="Times New Roman" w:hAnsi="Times New Roman" w:cs="Times New Roman"/>
+          <w:b/>
+          <w:sz w:val="28"/>
+          <w:szCs w:val="28"/>
+          <w:lang w:val="vi-VN"/>
+        </w:rPr>
+        <w:t xml:space="preserve">Người phỏng vấn: </w:t>
+      </w:r>
+      <w:r>
+        <w:rPr>
+          <w:rFonts w:ascii="Times New Roman" w:eastAsia="Times New Roman" w:hAnsi="Times New Roman" w:cs="Times New Roman"/>
+          <w:sz w:val="28"/>
+          <w:szCs w:val="28"/>
+          <w:lang w:val="vi-VN"/>
+        </w:rPr>
+        <w:t>Vậy cô muốn ai</w:t>
+      </w:r>
+      <w:r>
+        <w:rPr>
+          <w:rFonts w:ascii="Times New Roman" w:eastAsia="Times New Roman" w:hAnsi="Times New Roman" w:cs="Times New Roman"/>
+          <w:sz w:val="28"/>
+          <w:szCs w:val="28"/>
+          <w:lang w:val="vi-VN"/>
+        </w:rPr>
+        <w:t xml:space="preserve"> có thể truy cập vào hệ thống, chỉ mình cô hay cả người thuê trọ?</w:t>
+      </w:r>
+    </w:p>
+    <w:p>
+      <w:pPr>
+        <w:spacing w:before="240" w:after="240"/>
+        <w:rPr>
+          <w:rFonts w:ascii="Times New Roman" w:eastAsia="Times New Roman" w:hAnsi="Times New Roman" w:cs="Times New Roman"/>
+          <w:sz w:val="28"/>
+          <w:szCs w:val="28"/>
+          <w:lang w:val="vi-VN"/>
+        </w:rPr>
+      </w:pPr>
+      <w:r>
+        <w:rPr>
+          <w:rFonts w:ascii="Times New Roman" w:eastAsia="Times New Roman" w:hAnsi="Times New Roman" w:cs="Times New Roman"/>
+          <w:b/>
+          <w:sz w:val="28"/>
+          <w:szCs w:val="28"/>
+          <w:lang w:val="vi-VN"/>
+        </w:rPr>
+        <w:t xml:space="preserve">Khách hàng: </w:t>
+      </w:r>
+      <w:r>
+        <w:rPr>
+          <w:rFonts w:ascii="Times New Roman" w:eastAsia="Times New Roman" w:hAnsi="Times New Roman" w:cs="Times New Roman"/>
+          <w:sz w:val="28"/>
+          <w:szCs w:val="28"/>
+          <w:lang w:val="vi-VN"/>
+        </w:rPr>
+        <w:t>Một mình cô có thể truy cập là được rồi.</w:t>
       </w:r>
     </w:p>
     <w:p>
@@ -1739,7 +2497,7 @@
           <w:szCs w:val="28"/>
           <w:lang w:val="vi-VN"/>
         </w:rPr>
-        <w:t>: Cô muốn hình thức đăng nhập như thế nào?</w:t>
+        <w:t>: Cô muốn app có những chức năng nào nữa không?</w:t>
       </w:r>
     </w:p>
     <w:p>
@@ -1769,7 +2527,16 @@
           <w:szCs w:val="28"/>
           <w:lang w:val="vi-VN"/>
         </w:rPr>
-        <w:t>: Cô muốn khi đăng nhập vào app thì sẽ đăng nhập bằng tài khoản và mật khẩu của riêng cô.</w:t>
+        <w:t>: Cô muốn chức năng hiển thị danh sách khách thuê và ở chức năng</w:t>
+      </w:r>
+      <w:r>
+        <w:rPr>
+          <w:rFonts w:ascii="Times New Roman" w:eastAsia="Times New Roman" w:hAnsi="Times New Roman" w:cs="Times New Roman"/>
+          <w:sz w:val="28"/>
+          <w:szCs w:val="28"/>
+          <w:lang w:val="vi-VN"/>
+        </w:rPr>
+        <w:t xml:space="preserve"> này cô có thể chỉnh sửa hoặc xóa thông tin khách thuê.</w:t>
       </w:r>
     </w:p>
     <w:p>
@@ -1799,7 +2566,7 @@
           <w:szCs w:val="28"/>
           <w:lang w:val="vi-VN"/>
         </w:rPr>
-        <w:t xml:space="preserve">: Về chức năng hiển thị số lượng tổng phòng, phòng đã cho thuê và phòng còn trống, cô có muốn chức năng đó không? </w:t>
+        <w:t>: Cô muốn việc thêm mới khách thuê sẽ nằm ở chức năng hiển thị danh sách khách thuê, hay là tách ra một chức năng riêng biệt?</w:t>
       </w:r>
     </w:p>
     <w:p>
@@ -1829,7 +2596,157 @@
           <w:szCs w:val="28"/>
           <w:lang w:val="vi-VN"/>
         </w:rPr>
-        <w:t>: Được vậy thì tốt.</w:t>
+        <w:t>: Chức năng riêng đi để cô dễ nhận biết hơn.</w:t>
+      </w:r>
+    </w:p>
+    <w:p>
+      <w:pPr>
+        <w:spacing w:before="240" w:after="240"/>
+        <w:rPr>
+          <w:rFonts w:ascii="Times New Roman" w:eastAsia="Times New Roman" w:hAnsi="Times New Roman" w:cs="Times New Roman"/>
+          <w:sz w:val="28"/>
+          <w:szCs w:val="28"/>
+          <w:lang w:val="vi-VN"/>
+        </w:rPr>
+      </w:pPr>
+      <w:r>
+        <w:rPr>
+          <w:rFonts w:ascii="Times New Roman" w:eastAsia="Times New Roman" w:hAnsi="Times New Roman" w:cs="Times New Roman"/>
+          <w:b/>
+          <w:sz w:val="28"/>
+          <w:szCs w:val="28"/>
+          <w:lang w:val="vi-VN"/>
+        </w:rPr>
+        <w:t>Ngườ</w:t>
+      </w:r>
+      <w:r>
+        <w:rPr>
+          <w:rFonts w:ascii="Times New Roman" w:eastAsia="Times New Roman" w:hAnsi="Times New Roman" w:cs="Times New Roman"/>
+          <w:b/>
+          <w:sz w:val="28"/>
+          <w:szCs w:val="28"/>
+          <w:lang w:val="vi-VN"/>
+        </w:rPr>
+        <w:t>i phỏng vấn</w:t>
+      </w:r>
+      <w:r>
+        <w:rPr>
+          <w:rFonts w:ascii="Times New Roman" w:eastAsia="Times New Roman" w:hAnsi="Times New Roman" w:cs="Times New Roman"/>
+          <w:sz w:val="28"/>
+          <w:szCs w:val="28"/>
+          <w:lang w:val="vi-VN"/>
+        </w:rPr>
+        <w:t>: Về chức năng tính tiền trọ thì cô có muốn chức năng tự tạo hóa đơn và thông báo thanh toán cho người thuê không?</w:t>
+      </w:r>
+    </w:p>
+    <w:p>
+      <w:pPr>
+        <w:spacing w:before="240" w:after="240"/>
+        <w:rPr>
+          <w:rFonts w:ascii="Times New Roman" w:eastAsia="Times New Roman" w:hAnsi="Times New Roman" w:cs="Times New Roman"/>
+          <w:sz w:val="28"/>
+          <w:szCs w:val="28"/>
+          <w:lang w:val="vi-VN"/>
+        </w:rPr>
+      </w:pPr>
+      <w:r>
+        <w:rPr>
+          <w:rFonts w:ascii="Times New Roman" w:eastAsia="Times New Roman" w:hAnsi="Times New Roman" w:cs="Times New Roman"/>
+          <w:b/>
+          <w:sz w:val="28"/>
+          <w:szCs w:val="28"/>
+          <w:lang w:val="vi-VN"/>
+        </w:rPr>
+        <w:t>Khách hàng</w:t>
+      </w:r>
+      <w:r>
+        <w:rPr>
+          <w:rFonts w:ascii="Times New Roman" w:eastAsia="Times New Roman" w:hAnsi="Times New Roman" w:cs="Times New Roman"/>
+          <w:sz w:val="28"/>
+          <w:szCs w:val="28"/>
+          <w:lang w:val="vi-VN"/>
+        </w:rPr>
+        <w:t>: Vì khách thì thường là sinh viên nên cuối tháng ít ai đóng tiền nhanh chóng nhưng nếu có chức năng đó thì cũng tốt.</w:t>
+      </w:r>
+    </w:p>
+    <w:p>
+      <w:pPr>
+        <w:spacing w:before="240" w:after="240"/>
+        <w:rPr>
+          <w:rFonts w:ascii="Times New Roman" w:eastAsia="Times New Roman" w:hAnsi="Times New Roman" w:cs="Times New Roman"/>
+          <w:sz w:val="28"/>
+          <w:szCs w:val="28"/>
+          <w:lang w:val="vi-VN"/>
+        </w:rPr>
+      </w:pPr>
+      <w:r>
+        <w:rPr>
+          <w:rFonts w:ascii="Times New Roman" w:eastAsia="Times New Roman" w:hAnsi="Times New Roman" w:cs="Times New Roman"/>
+          <w:b/>
+          <w:sz w:val="28"/>
+          <w:szCs w:val="28"/>
+          <w:lang w:val="vi-VN"/>
+        </w:rPr>
+        <w:lastRenderedPageBreak/>
+        <w:t>Ng</w:t>
+      </w:r>
+      <w:r>
+        <w:rPr>
+          <w:rFonts w:ascii="Times New Roman" w:eastAsia="Times New Roman" w:hAnsi="Times New Roman" w:cs="Times New Roman"/>
+          <w:b/>
+          <w:sz w:val="28"/>
+          <w:szCs w:val="28"/>
+          <w:lang w:val="vi-VN"/>
+        </w:rPr>
+        <w:t>ười phỏng vấn</w:t>
+      </w:r>
+      <w:r>
+        <w:rPr>
+          <w:rFonts w:ascii="Times New Roman" w:eastAsia="Times New Roman" w:hAnsi="Times New Roman" w:cs="Times New Roman"/>
+          <w:sz w:val="28"/>
+          <w:szCs w:val="28"/>
+          <w:lang w:val="vi-VN"/>
+        </w:rPr>
+        <w:t>: Cô muốn thực hiện việc tính tiền trọ sẽ thao tác như thế nào?</w:t>
+      </w:r>
+    </w:p>
+    <w:p>
+      <w:pPr>
+        <w:spacing w:before="240" w:after="240"/>
+        <w:rPr>
+          <w:rFonts w:ascii="Times New Roman" w:eastAsia="Times New Roman" w:hAnsi="Times New Roman" w:cs="Times New Roman"/>
+          <w:sz w:val="28"/>
+          <w:szCs w:val="28"/>
+          <w:lang w:val="vi-VN"/>
+        </w:rPr>
+      </w:pPr>
+      <w:r>
+        <w:rPr>
+          <w:rFonts w:ascii="Times New Roman" w:eastAsia="Times New Roman" w:hAnsi="Times New Roman" w:cs="Times New Roman"/>
+          <w:b/>
+          <w:sz w:val="28"/>
+          <w:szCs w:val="28"/>
+          <w:lang w:val="vi-VN"/>
+        </w:rPr>
+        <w:t>Khách hàng</w:t>
+      </w:r>
+      <w:r>
+        <w:rPr>
+          <w:rFonts w:ascii="Times New Roman" w:eastAsia="Times New Roman" w:hAnsi="Times New Roman" w:cs="Times New Roman"/>
+          <w:sz w:val="28"/>
+          <w:szCs w:val="28"/>
+          <w:lang w:val="vi-VN"/>
+        </w:rPr>
+        <w:t>: Để tính tiền trọ cho mỗi phòng thì sẽ vào danh sách phòng trọ, chọn phòng mà cô muốn tính số tiền thuê, nhập số chữ điện của tháng hiện tại rồi vào chức năng tính tiền</w:t>
+      </w:r>
+      <w:r>
+        <w:rPr>
+          <w:rFonts w:ascii="Times New Roman" w:eastAsia="Times New Roman" w:hAnsi="Times New Roman" w:cs="Times New Roman"/>
+          <w:sz w:val="28"/>
+          <w:szCs w:val="28"/>
+          <w:lang w:val="vi-VN"/>
+        </w:rPr>
+        <w:t xml:space="preserve"> sẽ tự động hiển thị số tiền phải trả của từng khách thuê tương ứng với số phòng, và cô có thể chỉnh sửa và xóa thông tin chữ điện và khối nước. </w:t>
       </w:r>
     </w:p>
     <w:p>
@@ -1859,7 +2776,16 @@
           <w:szCs w:val="28"/>
           <w:lang w:val="vi-VN"/>
         </w:rPr>
-        <w:t xml:space="preserve">: Vậy có muốn hiển thị số lượng khách thuê luôn không? </w:t>
+        <w:t xml:space="preserve">: Trong thông báo thu tiền cô có muốn tích hợp thêm việc tự động tạo mã QR cho hóa đơn phục vụ </w:t>
+      </w:r>
+      <w:r>
+        <w:rPr>
+          <w:rFonts w:ascii="Times New Roman" w:eastAsia="Times New Roman" w:hAnsi="Times New Roman" w:cs="Times New Roman"/>
+          <w:sz w:val="28"/>
+          <w:szCs w:val="28"/>
+          <w:lang w:val="vi-VN"/>
+        </w:rPr>
+        <w:t>việc thanh toán không?</w:t>
       </w:r>
     </w:p>
     <w:p>
@@ -1889,247 +2815,274 @@
           <w:szCs w:val="28"/>
           <w:lang w:val="vi-VN"/>
         </w:rPr>
-        <w:t xml:space="preserve">: Có chứ. </w:t>
-      </w:r>
-    </w:p>
-    <w:p>
-      <w:pPr>
-        <w:spacing w:before="240" w:after="240"/>
-        <w:rPr>
-          <w:rFonts w:ascii="Times New Roman" w:eastAsia="Times New Roman" w:hAnsi="Times New Roman" w:cs="Times New Roman"/>
-          <w:sz w:val="28"/>
-          <w:szCs w:val="28"/>
-          <w:lang w:val="vi-VN"/>
-        </w:rPr>
-      </w:pPr>
-      <w:r>
-        <w:rPr>
-          <w:rFonts w:ascii="Times New Roman" w:eastAsia="Times New Roman" w:hAnsi="Times New Roman" w:cs="Times New Roman"/>
-          <w:b/>
-          <w:sz w:val="28"/>
-          <w:szCs w:val="28"/>
-          <w:lang w:val="vi-VN"/>
-        </w:rPr>
-        <w:t xml:space="preserve">Người phỏng vấn: </w:t>
-      </w:r>
-      <w:r>
-        <w:rPr>
-          <w:rFonts w:ascii="Times New Roman" w:eastAsia="Times New Roman" w:hAnsi="Times New Roman" w:cs="Times New Roman"/>
-          <w:sz w:val="28"/>
-          <w:szCs w:val="28"/>
-          <w:lang w:val="vi-VN"/>
-        </w:rPr>
-        <w:t>Ngoài những chức năng như cho thuê và thanh toán tiền trọ thì cô còn muốn có những chức năng nào khác nữa không? Chẳng hạn như chức năng theo dõi xem ai đã đóng tiền trọ.</w:t>
-      </w:r>
-    </w:p>
-    <w:p>
-      <w:pPr>
-        <w:spacing w:before="240" w:after="240"/>
-        <w:rPr>
-          <w:rFonts w:ascii="Times New Roman" w:eastAsia="Times New Roman" w:hAnsi="Times New Roman" w:cs="Times New Roman"/>
-          <w:sz w:val="28"/>
-          <w:szCs w:val="28"/>
-          <w:lang w:val="vi-VN"/>
-        </w:rPr>
-      </w:pPr>
-      <w:r>
-        <w:rPr>
-          <w:rFonts w:ascii="Times New Roman" w:eastAsia="Times New Roman" w:hAnsi="Times New Roman" w:cs="Times New Roman"/>
-          <w:b/>
-          <w:sz w:val="28"/>
-          <w:szCs w:val="28"/>
-          <w:lang w:val="vi-VN"/>
-        </w:rPr>
-        <w:t xml:space="preserve">Khách hàng: </w:t>
-      </w:r>
-      <w:r>
-        <w:rPr>
-          <w:rFonts w:ascii="Times New Roman" w:eastAsia="Times New Roman" w:hAnsi="Times New Roman" w:cs="Times New Roman"/>
-          <w:sz w:val="28"/>
-          <w:szCs w:val="28"/>
-          <w:lang w:val="vi-VN"/>
-        </w:rPr>
-        <w:t>Nếu có thể thì tốt.</w:t>
-      </w:r>
-    </w:p>
-    <w:p>
-      <w:pPr>
-        <w:spacing w:before="240" w:after="240"/>
-        <w:rPr>
-          <w:rFonts w:ascii="Times New Roman" w:eastAsia="Times New Roman" w:hAnsi="Times New Roman" w:cs="Times New Roman"/>
-          <w:sz w:val="28"/>
-          <w:szCs w:val="28"/>
-          <w:lang w:val="vi-VN"/>
-        </w:rPr>
-      </w:pPr>
-      <w:r>
-        <w:rPr>
-          <w:rFonts w:ascii="Times New Roman" w:eastAsia="Times New Roman" w:hAnsi="Times New Roman" w:cs="Times New Roman"/>
-          <w:b/>
-          <w:sz w:val="28"/>
-          <w:szCs w:val="28"/>
-          <w:lang w:val="vi-VN"/>
-        </w:rPr>
-        <w:t xml:space="preserve">Người phỏng vấn: </w:t>
-      </w:r>
-      <w:r>
-        <w:rPr>
-          <w:rFonts w:ascii="Times New Roman" w:eastAsia="Times New Roman" w:hAnsi="Times New Roman" w:cs="Times New Roman"/>
-          <w:sz w:val="28"/>
-          <w:szCs w:val="28"/>
-          <w:lang w:val="vi-VN"/>
-        </w:rPr>
-        <w:t>Ngoài ra thì tụi con sẽ đề xuất cho cô một chức năng là thống kê doanh thu tiền trọ bằng các biểu đồ thì cô thấy thế nào ạ?</w:t>
-      </w:r>
-    </w:p>
-    <w:p>
-      <w:pPr>
-        <w:spacing w:before="240" w:after="240"/>
-        <w:rPr>
-          <w:rFonts w:ascii="Times New Roman" w:eastAsia="Times New Roman" w:hAnsi="Times New Roman" w:cs="Times New Roman"/>
-          <w:sz w:val="28"/>
-          <w:szCs w:val="28"/>
-          <w:lang w:val="vi-VN"/>
-        </w:rPr>
-      </w:pPr>
-      <w:r>
-        <w:rPr>
-          <w:rFonts w:ascii="Times New Roman" w:eastAsia="Times New Roman" w:hAnsi="Times New Roman" w:cs="Times New Roman"/>
-          <w:b/>
-          <w:sz w:val="28"/>
-          <w:szCs w:val="28"/>
-          <w:lang w:val="vi-VN"/>
-        </w:rPr>
-        <w:t xml:space="preserve">Khách hàng: </w:t>
-      </w:r>
-      <w:r>
-        <w:rPr>
-          <w:rFonts w:ascii="Times New Roman" w:eastAsia="Times New Roman" w:hAnsi="Times New Roman" w:cs="Times New Roman"/>
-          <w:sz w:val="28"/>
-          <w:szCs w:val="28"/>
-          <w:lang w:val="vi-VN"/>
-        </w:rPr>
-        <w:t>Đó cũng là chức năng mà cô muốn thêm.</w:t>
-      </w:r>
-    </w:p>
-    <w:p>
-      <w:pPr>
-        <w:spacing w:before="240" w:after="240"/>
-        <w:rPr>
-          <w:rFonts w:ascii="Times New Roman" w:eastAsia="Times New Roman" w:hAnsi="Times New Roman" w:cs="Times New Roman"/>
-          <w:sz w:val="28"/>
-          <w:szCs w:val="28"/>
-          <w:lang w:val="vi-VN"/>
-        </w:rPr>
-      </w:pPr>
-      <w:r>
-        <w:rPr>
-          <w:rFonts w:ascii="Times New Roman" w:eastAsia="Times New Roman" w:hAnsi="Times New Roman" w:cs="Times New Roman"/>
-          <w:b/>
-          <w:sz w:val="28"/>
-          <w:szCs w:val="28"/>
-          <w:lang w:val="vi-VN"/>
-        </w:rPr>
-        <w:t xml:space="preserve">Người phỏng vấn: </w:t>
-      </w:r>
-      <w:r>
-        <w:rPr>
-          <w:rFonts w:ascii="Times New Roman" w:eastAsia="Times New Roman" w:hAnsi="Times New Roman" w:cs="Times New Roman"/>
-          <w:sz w:val="28"/>
-          <w:szCs w:val="28"/>
-          <w:lang w:val="vi-VN"/>
-        </w:rPr>
-        <w:t>Vậy cô muốn thống kê theo tháng, quý hay năm ạ?</w:t>
-      </w:r>
-    </w:p>
-    <w:p>
-      <w:pPr>
-        <w:spacing w:before="240" w:after="240"/>
-        <w:rPr>
-          <w:rFonts w:ascii="Times New Roman" w:eastAsia="Times New Roman" w:hAnsi="Times New Roman" w:cs="Times New Roman"/>
-          <w:sz w:val="28"/>
-          <w:szCs w:val="28"/>
-          <w:lang w:val="vi-VN"/>
-        </w:rPr>
-      </w:pPr>
-      <w:r>
-        <w:rPr>
-          <w:rFonts w:ascii="Times New Roman" w:eastAsia="Times New Roman" w:hAnsi="Times New Roman" w:cs="Times New Roman"/>
-          <w:b/>
-          <w:sz w:val="28"/>
-          <w:szCs w:val="28"/>
-          <w:lang w:val="vi-VN"/>
-        </w:rPr>
-        <w:t xml:space="preserve">Khách hàng: </w:t>
-      </w:r>
-      <w:r>
-        <w:rPr>
-          <w:rFonts w:ascii="Times New Roman" w:eastAsia="Times New Roman" w:hAnsi="Times New Roman" w:cs="Times New Roman"/>
-          <w:sz w:val="28"/>
-          <w:szCs w:val="28"/>
-          <w:lang w:val="vi-VN"/>
-        </w:rPr>
-        <w:t>Vì cô là quản lý nhà trọ nên hãy thống kê theo tháng.</w:t>
-      </w:r>
-    </w:p>
-    <w:p>
-      <w:pPr>
-        <w:spacing w:before="240" w:after="240"/>
-        <w:rPr>
-          <w:rFonts w:ascii="Times New Roman" w:eastAsia="Times New Roman" w:hAnsi="Times New Roman" w:cs="Times New Roman"/>
-          <w:sz w:val="28"/>
-          <w:szCs w:val="28"/>
-          <w:lang w:val="vi-VN"/>
-        </w:rPr>
-      </w:pPr>
-      <w:r>
-        <w:rPr>
-          <w:rFonts w:ascii="Times New Roman" w:eastAsia="Times New Roman" w:hAnsi="Times New Roman" w:cs="Times New Roman"/>
-          <w:b/>
-          <w:sz w:val="28"/>
-          <w:szCs w:val="28"/>
-          <w:lang w:val="vi-VN"/>
-        </w:rPr>
-        <w:t xml:space="preserve">Người phỏng vấn: </w:t>
-      </w:r>
-      <w:r>
-        <w:rPr>
-          <w:rFonts w:ascii="Times New Roman" w:eastAsia="Times New Roman" w:hAnsi="Times New Roman" w:cs="Times New Roman"/>
-          <w:sz w:val="28"/>
-          <w:szCs w:val="28"/>
-          <w:lang w:val="vi-VN"/>
-        </w:rPr>
-        <w:t>Vậy cô muốn ai có thể truy cập vào hệ thống, chỉ mình cô hay cả người thuê trọ?</w:t>
-      </w:r>
-    </w:p>
-    <w:p>
-      <w:pPr>
-        <w:spacing w:before="240" w:after="240"/>
-        <w:rPr>
-          <w:rFonts w:ascii="Times New Roman" w:eastAsia="Times New Roman" w:hAnsi="Times New Roman" w:cs="Times New Roman"/>
-          <w:sz w:val="28"/>
-          <w:szCs w:val="28"/>
-          <w:lang w:val="vi-VN"/>
-        </w:rPr>
-      </w:pPr>
-      <w:r>
-        <w:rPr>
-          <w:rFonts w:ascii="Times New Roman" w:eastAsia="Times New Roman" w:hAnsi="Times New Roman" w:cs="Times New Roman"/>
-          <w:b/>
-          <w:sz w:val="28"/>
-          <w:szCs w:val="28"/>
-          <w:lang w:val="vi-VN"/>
-        </w:rPr>
-        <w:t xml:space="preserve">Khách hàng: </w:t>
-      </w:r>
-      <w:r>
-        <w:rPr>
-          <w:rFonts w:ascii="Times New Roman" w:eastAsia="Times New Roman" w:hAnsi="Times New Roman" w:cs="Times New Roman"/>
-          <w:sz w:val="28"/>
-          <w:szCs w:val="28"/>
-          <w:lang w:val="vi-VN"/>
-        </w:rPr>
-        <w:t>Một mình cô có thể truy cập là được rồi.</w:t>
+        <w:t>: Nhà cô cũng đang có mã QR nếu giờ tích hợp luôn vào app thì tốt thôi.</w:t>
+      </w:r>
+    </w:p>
+    <w:p>
+      <w:pPr>
+        <w:spacing w:before="240" w:after="240"/>
+        <w:rPr>
+          <w:rFonts w:ascii="Times New Roman" w:eastAsia="Times New Roman" w:hAnsi="Times New Roman" w:cs="Times New Roman"/>
+          <w:sz w:val="28"/>
+          <w:szCs w:val="28"/>
+          <w:lang w:val="vi-VN"/>
+        </w:rPr>
+      </w:pPr>
+      <w:r>
+        <w:rPr>
+          <w:rFonts w:ascii="Times New Roman" w:eastAsia="Times New Roman" w:hAnsi="Times New Roman" w:cs="Times New Roman"/>
+          <w:b/>
+          <w:sz w:val="28"/>
+          <w:szCs w:val="28"/>
+          <w:lang w:val="vi-VN"/>
+        </w:rPr>
+        <w:t>Người phỏng vấn</w:t>
+      </w:r>
+      <w:r>
+        <w:rPr>
+          <w:rFonts w:ascii="Times New Roman" w:eastAsia="Times New Roman" w:hAnsi="Times New Roman" w:cs="Times New Roman"/>
+          <w:sz w:val="28"/>
+          <w:szCs w:val="28"/>
+          <w:lang w:val="vi-VN"/>
+        </w:rPr>
+        <w:t>: Cô có thể mô tả quy trình hiện tại khi ký kết một hợp đồng thuê trọ không ạ?</w:t>
+      </w:r>
+    </w:p>
+    <w:p>
+      <w:pPr>
+        <w:spacing w:before="240" w:after="240"/>
+        <w:rPr>
+          <w:rFonts w:ascii="Times New Roman" w:eastAsia="Times New Roman" w:hAnsi="Times New Roman" w:cs="Times New Roman"/>
+          <w:sz w:val="28"/>
+          <w:szCs w:val="28"/>
+          <w:lang w:val="vi-VN"/>
+        </w:rPr>
+      </w:pPr>
+      <w:r>
+        <w:rPr>
+          <w:rFonts w:ascii="Times New Roman" w:eastAsia="Times New Roman" w:hAnsi="Times New Roman" w:cs="Times New Roman"/>
+          <w:b/>
+          <w:sz w:val="28"/>
+          <w:szCs w:val="28"/>
+          <w:lang w:val="vi-VN"/>
+        </w:rPr>
+        <w:t>Khách hàng</w:t>
+      </w:r>
+      <w:r>
+        <w:rPr>
+          <w:rFonts w:ascii="Times New Roman" w:eastAsia="Times New Roman" w:hAnsi="Times New Roman" w:cs="Times New Roman"/>
+          <w:sz w:val="28"/>
+          <w:szCs w:val="28"/>
+          <w:lang w:val="vi-VN"/>
+        </w:rPr>
+        <w:t xml:space="preserve">: Khi khách thuê tới làm hợp đồng thuê trọ thì </w:t>
+      </w:r>
+      <w:r>
+        <w:rPr>
+          <w:rFonts w:ascii="Times New Roman" w:eastAsia="Times New Roman" w:hAnsi="Times New Roman" w:cs="Times New Roman"/>
+          <w:sz w:val="28"/>
+          <w:szCs w:val="28"/>
+          <w:lang w:val="vi-VN"/>
+        </w:rPr>
+        <w:t>cô có ra điều kiện cho họ, chỉ được ký hợp đồng ở sáu tháng hoặc một năm và khi đi phải báo trước cho cô một tháng.</w:t>
+      </w:r>
+    </w:p>
+    <w:p>
+      <w:pPr>
+        <w:spacing w:before="240" w:after="240"/>
+        <w:rPr>
+          <w:rFonts w:ascii="Times New Roman" w:eastAsia="Times New Roman" w:hAnsi="Times New Roman" w:cs="Times New Roman"/>
+          <w:sz w:val="28"/>
+          <w:szCs w:val="28"/>
+          <w:lang w:val="vi-VN"/>
+        </w:rPr>
+      </w:pPr>
+      <w:r>
+        <w:rPr>
+          <w:rFonts w:ascii="Times New Roman" w:eastAsia="Times New Roman" w:hAnsi="Times New Roman" w:cs="Times New Roman"/>
+          <w:b/>
+          <w:sz w:val="28"/>
+          <w:szCs w:val="28"/>
+          <w:lang w:val="vi-VN"/>
+        </w:rPr>
+        <w:t>Người phỏng vấn</w:t>
+      </w:r>
+      <w:r>
+        <w:rPr>
+          <w:rFonts w:ascii="Times New Roman" w:eastAsia="Times New Roman" w:hAnsi="Times New Roman" w:cs="Times New Roman"/>
+          <w:sz w:val="28"/>
+          <w:szCs w:val="28"/>
+          <w:lang w:val="vi-VN"/>
+        </w:rPr>
+        <w:t>: Cô thường sử dụng loại hợp đồng nào: ngắn hạn hay là dài hạn?</w:t>
+      </w:r>
+    </w:p>
+    <w:p>
+      <w:pPr>
+        <w:spacing w:before="240" w:after="240"/>
+        <w:rPr>
+          <w:rFonts w:ascii="Times New Roman" w:eastAsia="Times New Roman" w:hAnsi="Times New Roman" w:cs="Times New Roman"/>
+          <w:sz w:val="28"/>
+          <w:szCs w:val="28"/>
+          <w:lang w:val="vi-VN"/>
+        </w:rPr>
+      </w:pPr>
+      <w:r>
+        <w:rPr>
+          <w:rFonts w:ascii="Times New Roman" w:eastAsia="Times New Roman" w:hAnsi="Times New Roman" w:cs="Times New Roman"/>
+          <w:b/>
+          <w:sz w:val="28"/>
+          <w:szCs w:val="28"/>
+          <w:lang w:val="vi-VN"/>
+        </w:rPr>
+        <w:t>Khách hàng</w:t>
+      </w:r>
+      <w:r>
+        <w:rPr>
+          <w:rFonts w:ascii="Times New Roman" w:eastAsia="Times New Roman" w:hAnsi="Times New Roman" w:cs="Times New Roman"/>
+          <w:sz w:val="28"/>
+          <w:szCs w:val="28"/>
+          <w:lang w:val="vi-VN"/>
+        </w:rPr>
+        <w:t>: Cô sử dụng hợp đồng ngắn hạn.</w:t>
+      </w:r>
+    </w:p>
+    <w:p>
+      <w:pPr>
+        <w:spacing w:before="240" w:after="240"/>
+        <w:rPr>
+          <w:rFonts w:ascii="Times New Roman" w:eastAsia="Times New Roman" w:hAnsi="Times New Roman" w:cs="Times New Roman"/>
+          <w:sz w:val="28"/>
+          <w:szCs w:val="28"/>
+          <w:lang w:val="vi-VN"/>
+        </w:rPr>
+      </w:pPr>
+      <w:r>
+        <w:rPr>
+          <w:rFonts w:ascii="Times New Roman" w:eastAsia="Times New Roman" w:hAnsi="Times New Roman" w:cs="Times New Roman"/>
+          <w:b/>
+          <w:sz w:val="28"/>
+          <w:szCs w:val="28"/>
+          <w:lang w:val="vi-VN"/>
+        </w:rPr>
+        <w:t>Người phỏng vấn</w:t>
+      </w:r>
+      <w:r>
+        <w:rPr>
+          <w:rFonts w:ascii="Times New Roman" w:eastAsia="Times New Roman" w:hAnsi="Times New Roman" w:cs="Times New Roman"/>
+          <w:sz w:val="28"/>
+          <w:szCs w:val="28"/>
+          <w:lang w:val="vi-VN"/>
+        </w:rPr>
+        <w:t>: Tr</w:t>
+      </w:r>
+      <w:r>
+        <w:rPr>
+          <w:rFonts w:ascii="Times New Roman" w:eastAsia="Times New Roman" w:hAnsi="Times New Roman" w:cs="Times New Roman"/>
+          <w:sz w:val="28"/>
+          <w:szCs w:val="28"/>
+          <w:lang w:val="vi-VN"/>
+        </w:rPr>
+        <w:t>ong quá trình thuê trọ cô đã gặp phải những vấn đề nào liên quan đến hợp đồng thuê trọ chưa? Lúc đó cô giải quyết như thế nào?</w:t>
+      </w:r>
+    </w:p>
+    <w:p>
+      <w:pPr>
+        <w:spacing w:before="240" w:after="240"/>
+        <w:rPr>
+          <w:rFonts w:ascii="Times New Roman" w:eastAsia="Times New Roman" w:hAnsi="Times New Roman" w:cs="Times New Roman"/>
+          <w:sz w:val="28"/>
+          <w:szCs w:val="28"/>
+          <w:lang w:val="vi-VN"/>
+        </w:rPr>
+      </w:pPr>
+      <w:r>
+        <w:rPr>
+          <w:rFonts w:ascii="Times New Roman" w:eastAsia="Times New Roman" w:hAnsi="Times New Roman" w:cs="Times New Roman"/>
+          <w:b/>
+          <w:sz w:val="28"/>
+          <w:szCs w:val="28"/>
+          <w:lang w:val="vi-VN"/>
+        </w:rPr>
+        <w:t>Khách hàng</w:t>
+      </w:r>
+      <w:r>
+        <w:rPr>
+          <w:rFonts w:ascii="Times New Roman" w:eastAsia="Times New Roman" w:hAnsi="Times New Roman" w:cs="Times New Roman"/>
+          <w:sz w:val="28"/>
+          <w:szCs w:val="28"/>
+          <w:lang w:val="vi-VN"/>
+        </w:rPr>
+        <w:t>: Ví dụ trong quá trình còn hợp đồng, khách thuê muốn chuyển đi nhưng họ đòi lại tiền cọc. Và để tránh những cãi vã thì</w:t>
+      </w:r>
+      <w:r>
+        <w:rPr>
+          <w:rFonts w:ascii="Times New Roman" w:eastAsia="Times New Roman" w:hAnsi="Times New Roman" w:cs="Times New Roman"/>
+          <w:sz w:val="28"/>
+          <w:szCs w:val="28"/>
+          <w:lang w:val="vi-VN"/>
+        </w:rPr>
+        <w:t xml:space="preserve"> cô phải đưa lại tiền cọc cho khách.</w:t>
+      </w:r>
+    </w:p>
+    <w:p>
+      <w:pPr>
+        <w:spacing w:before="240" w:after="240"/>
+        <w:rPr>
+          <w:rFonts w:ascii="Times New Roman" w:eastAsia="Times New Roman" w:hAnsi="Times New Roman" w:cs="Times New Roman"/>
+          <w:sz w:val="28"/>
+          <w:szCs w:val="28"/>
+          <w:lang w:val="vi-VN"/>
+        </w:rPr>
+      </w:pPr>
+      <w:r>
+        <w:rPr>
+          <w:rFonts w:ascii="Times New Roman" w:eastAsia="Times New Roman" w:hAnsi="Times New Roman" w:cs="Times New Roman"/>
+          <w:b/>
+          <w:sz w:val="28"/>
+          <w:szCs w:val="28"/>
+          <w:lang w:val="vi-VN"/>
+        </w:rPr>
+        <w:t>Người phỏng vấn</w:t>
+      </w:r>
+      <w:r>
+        <w:rPr>
+          <w:rFonts w:ascii="Times New Roman" w:eastAsia="Times New Roman" w:hAnsi="Times New Roman" w:cs="Times New Roman"/>
+          <w:sz w:val="28"/>
+          <w:szCs w:val="28"/>
+          <w:lang w:val="vi-VN"/>
+        </w:rPr>
+        <w:t>: Trước khi tạo ra điều khoản hợp đồng, cô hình thành các điều khoản đó như thế nào?</w:t>
+      </w:r>
+    </w:p>
+    <w:p>
+      <w:pPr>
+        <w:spacing w:before="240" w:after="240"/>
+        <w:rPr>
+          <w:rFonts w:ascii="Times New Roman" w:eastAsia="Times New Roman" w:hAnsi="Times New Roman" w:cs="Times New Roman"/>
+          <w:sz w:val="28"/>
+          <w:szCs w:val="28"/>
+          <w:lang w:val="vi-VN"/>
+        </w:rPr>
+      </w:pPr>
+      <w:r>
+        <w:rPr>
+          <w:rFonts w:ascii="Times New Roman" w:eastAsia="Times New Roman" w:hAnsi="Times New Roman" w:cs="Times New Roman"/>
+          <w:b/>
+          <w:sz w:val="28"/>
+          <w:szCs w:val="28"/>
+          <w:lang w:val="vi-VN"/>
+        </w:rPr>
+        <w:t>Khách hàng</w:t>
+      </w:r>
+      <w:r>
+        <w:rPr>
+          <w:rFonts w:ascii="Times New Roman" w:eastAsia="Times New Roman" w:hAnsi="Times New Roman" w:cs="Times New Roman"/>
+          <w:sz w:val="28"/>
+          <w:szCs w:val="28"/>
+          <w:lang w:val="vi-VN"/>
+        </w:rPr>
+        <w:t>: Cô vừa tham khảo trên mạng và thêm vào những điều khiển của riêng cô nghĩ ra nữa.</w:t>
       </w:r>
     </w:p>
     <w:p>
@@ -2160,7 +3113,16 @@
           <w:szCs w:val="28"/>
           <w:lang w:val="vi-VN"/>
         </w:rPr>
-        <w:t>: Cô muốn app có những chức năng nào nữa không?</w:t>
+        <w:t>: Vậy cô c</w:t>
+      </w:r>
+      <w:r>
+        <w:rPr>
+          <w:rFonts w:ascii="Times New Roman" w:eastAsia="Times New Roman" w:hAnsi="Times New Roman" w:cs="Times New Roman"/>
+          <w:sz w:val="28"/>
+          <w:szCs w:val="28"/>
+          <w:lang w:val="vi-VN"/>
+        </w:rPr>
+        <w:t xml:space="preserve">ó muốn chức năng là khi nhập thông tin khách thuê, app sẽ tự động tạo ra một file hợp đồng chứa thông tin khách thuê và quy định của hợp đồng, sau đó cô sẽ in ra và ký hợp đồng với khách thuê. </w:t>
       </w:r>
     </w:p>
     <w:p>
@@ -2190,7 +3152,7 @@
           <w:szCs w:val="28"/>
           <w:lang w:val="vi-VN"/>
         </w:rPr>
-        <w:t>: Cô muốn chức năng hiển thị danh sách khách thuê và ở chức năng này cô có thể chỉnh sửa hoặc xóa thông tin khách thuê.</w:t>
+        <w:t xml:space="preserve">: Được vậy thì tốt. </w:t>
       </w:r>
     </w:p>
     <w:p>
@@ -2220,7 +3182,16 @@
           <w:szCs w:val="28"/>
           <w:lang w:val="vi-VN"/>
         </w:rPr>
-        <w:t>: Cô muốn việc thêm mới khách thuê sẽ nằm ở chức năng hiển thị danh sách khách thuê, hay là tách ra một chức năng riêng biệt?</w:t>
+        <w:t>: Về giao diện h</w:t>
+      </w:r>
+      <w:r>
+        <w:rPr>
+          <w:rFonts w:ascii="Times New Roman" w:eastAsia="Times New Roman" w:hAnsi="Times New Roman" w:cs="Times New Roman"/>
+          <w:sz w:val="28"/>
+          <w:szCs w:val="28"/>
+          <w:lang w:val="vi-VN"/>
+        </w:rPr>
+        <w:t>ệ thống cô muốn tông màu chủ đạo nào?</w:t>
       </w:r>
     </w:p>
     <w:p>
@@ -2250,7 +3221,7 @@
           <w:szCs w:val="28"/>
           <w:lang w:val="vi-VN"/>
         </w:rPr>
-        <w:t>: Chức năng riêng đi để cô dễ nhận biết hơn.</w:t>
+        <w:t>: Cô thì muốn màu đỏ và màu vàng.</w:t>
       </w:r>
     </w:p>
     <w:p>
@@ -2280,7 +3251,7 @@
           <w:szCs w:val="28"/>
           <w:lang w:val="vi-VN"/>
         </w:rPr>
-        <w:t>: Về chức năng tính tiền trọ thì cô có muốn chức năng tự tạo hóa đơn và thông báo thanh toán cho người thuê không?</w:t>
+        <w:t>: Còn về cỡ chữ phông chữ cô muốn to, rõ ràng hay như thế nào?</w:t>
       </w:r>
     </w:p>
     <w:p>
@@ -2310,7 +3281,7 @@
           <w:szCs w:val="28"/>
           <w:lang w:val="vi-VN"/>
         </w:rPr>
-        <w:t>: Vì khách thì thường là sinh viên nên cuối tháng ít ai đóng tiền nhanh chóng nhưng nếu có chức năng đó thì cũng tốt.</w:t>
+        <w:t>: Phải to rõ ràng để cô dễ nhìn</w:t>
       </w:r>
     </w:p>
     <w:p>
@@ -2340,548 +3311,16 @@
           <w:szCs w:val="28"/>
           <w:lang w:val="vi-VN"/>
         </w:rPr>
-        <w:t>: Cô muốn thực hiện việc tính tiền trọ sẽ thao tác như thế nào?</w:t>
-      </w:r>
-    </w:p>
-    <w:p>
-      <w:pPr>
-        <w:spacing w:before="240" w:after="240"/>
-        <w:rPr>
-          <w:rFonts w:ascii="Times New Roman" w:eastAsia="Times New Roman" w:hAnsi="Times New Roman" w:cs="Times New Roman"/>
-          <w:sz w:val="28"/>
-          <w:szCs w:val="28"/>
-          <w:lang w:val="vi-VN"/>
-        </w:rPr>
-      </w:pPr>
-      <w:r>
-        <w:rPr>
-          <w:rFonts w:ascii="Times New Roman" w:eastAsia="Times New Roman" w:hAnsi="Times New Roman" w:cs="Times New Roman"/>
-          <w:b/>
-          <w:sz w:val="28"/>
-          <w:szCs w:val="28"/>
-          <w:lang w:val="vi-VN"/>
-        </w:rPr>
-        <w:t>Khách hàng</w:t>
-      </w:r>
-      <w:r>
-        <w:rPr>
-          <w:rFonts w:ascii="Times New Roman" w:eastAsia="Times New Roman" w:hAnsi="Times New Roman" w:cs="Times New Roman"/>
-          <w:sz w:val="28"/>
-          <w:szCs w:val="28"/>
-          <w:lang w:val="vi-VN"/>
-        </w:rPr>
-        <w:t xml:space="preserve">: Để tính tiền trọ cho mỗi phòng thì sẽ vào danh sách phòng trọ, chọn phòng mà cô muốn tính số tiền thuê, nhập số chữ điện của tháng hiện tại rồi vào chức năng tính tiền sẽ tự động hiển thị số tiền phải trả của từng khách thuê tương ứng với số phòng, và cô có thể chỉnh sửa và xóa thông tin chữ điện và khối nước. </w:t>
-      </w:r>
-    </w:p>
-    <w:p>
-      <w:pPr>
-        <w:spacing w:before="240" w:after="240"/>
-        <w:rPr>
-          <w:rFonts w:ascii="Times New Roman" w:eastAsia="Times New Roman" w:hAnsi="Times New Roman" w:cs="Times New Roman"/>
-          <w:sz w:val="28"/>
-          <w:szCs w:val="28"/>
-          <w:lang w:val="vi-VN"/>
-        </w:rPr>
-      </w:pPr>
-      <w:r>
-        <w:rPr>
-          <w:rFonts w:ascii="Times New Roman" w:eastAsia="Times New Roman" w:hAnsi="Times New Roman" w:cs="Times New Roman"/>
-          <w:b/>
-          <w:sz w:val="28"/>
-          <w:szCs w:val="28"/>
-          <w:lang w:val="vi-VN"/>
-        </w:rPr>
-        <w:t>Người phỏng vấn</w:t>
-      </w:r>
-      <w:r>
-        <w:rPr>
-          <w:rFonts w:ascii="Times New Roman" w:eastAsia="Times New Roman" w:hAnsi="Times New Roman" w:cs="Times New Roman"/>
-          <w:sz w:val="28"/>
-          <w:szCs w:val="28"/>
-          <w:lang w:val="vi-VN"/>
-        </w:rPr>
-        <w:t>: Trong thông báo thu tiền cô có muốn tích hợp thêm việc tự động tạo mã QR cho hóa đơn phục vụ việc thanh toán không?</w:t>
-      </w:r>
-    </w:p>
-    <w:p>
-      <w:pPr>
-        <w:spacing w:before="240" w:after="240"/>
-        <w:rPr>
-          <w:rFonts w:ascii="Times New Roman" w:eastAsia="Times New Roman" w:hAnsi="Times New Roman" w:cs="Times New Roman"/>
-          <w:sz w:val="28"/>
-          <w:szCs w:val="28"/>
-          <w:lang w:val="vi-VN"/>
-        </w:rPr>
-      </w:pPr>
-      <w:r>
-        <w:rPr>
-          <w:rFonts w:ascii="Times New Roman" w:eastAsia="Times New Roman" w:hAnsi="Times New Roman" w:cs="Times New Roman"/>
-          <w:b/>
-          <w:sz w:val="28"/>
-          <w:szCs w:val="28"/>
-          <w:lang w:val="vi-VN"/>
-        </w:rPr>
-        <w:t>Khách hàng</w:t>
-      </w:r>
-      <w:r>
-        <w:rPr>
-          <w:rFonts w:ascii="Times New Roman" w:eastAsia="Times New Roman" w:hAnsi="Times New Roman" w:cs="Times New Roman"/>
-          <w:sz w:val="28"/>
-          <w:szCs w:val="28"/>
-          <w:lang w:val="vi-VN"/>
-        </w:rPr>
-        <w:t>: Nhà cô cũng đang có mã QR nếu giờ tích hợp luôn vào app thì tốt thôi.</w:t>
-      </w:r>
-    </w:p>
-    <w:p>
-      <w:pPr>
-        <w:spacing w:before="240" w:after="240"/>
-        <w:rPr>
-          <w:rFonts w:ascii="Times New Roman" w:eastAsia="Times New Roman" w:hAnsi="Times New Roman" w:cs="Times New Roman"/>
-          <w:sz w:val="28"/>
-          <w:szCs w:val="28"/>
-          <w:lang w:val="vi-VN"/>
-        </w:rPr>
-      </w:pPr>
-      <w:r>
-        <w:rPr>
-          <w:rFonts w:ascii="Times New Roman" w:eastAsia="Times New Roman" w:hAnsi="Times New Roman" w:cs="Times New Roman"/>
-          <w:b/>
-          <w:sz w:val="28"/>
-          <w:szCs w:val="28"/>
-          <w:lang w:val="vi-VN"/>
-        </w:rPr>
-        <w:t>Người phỏng vấn</w:t>
-      </w:r>
-      <w:r>
-        <w:rPr>
-          <w:rFonts w:ascii="Times New Roman" w:eastAsia="Times New Roman" w:hAnsi="Times New Roman" w:cs="Times New Roman"/>
-          <w:sz w:val="28"/>
-          <w:szCs w:val="28"/>
-          <w:lang w:val="vi-VN"/>
-        </w:rPr>
-        <w:t>: Cô có thể mô tả quy trình hiện tại khi ký kết một hợp đồng thuê trọ không ạ?</w:t>
-      </w:r>
-    </w:p>
-    <w:p>
-      <w:pPr>
-        <w:spacing w:before="240" w:after="240"/>
-        <w:rPr>
-          <w:rFonts w:ascii="Times New Roman" w:eastAsia="Times New Roman" w:hAnsi="Times New Roman" w:cs="Times New Roman"/>
-          <w:sz w:val="28"/>
-          <w:szCs w:val="28"/>
-          <w:lang w:val="vi-VN"/>
-        </w:rPr>
-      </w:pPr>
-      <w:r>
-        <w:rPr>
-          <w:rFonts w:ascii="Times New Roman" w:eastAsia="Times New Roman" w:hAnsi="Times New Roman" w:cs="Times New Roman"/>
-          <w:b/>
-          <w:sz w:val="28"/>
-          <w:szCs w:val="28"/>
-          <w:lang w:val="vi-VN"/>
-        </w:rPr>
-        <w:t>Khách hàng</w:t>
-      </w:r>
-      <w:r>
-        <w:rPr>
-          <w:rFonts w:ascii="Times New Roman" w:eastAsia="Times New Roman" w:hAnsi="Times New Roman" w:cs="Times New Roman"/>
-          <w:sz w:val="28"/>
-          <w:szCs w:val="28"/>
-          <w:lang w:val="vi-VN"/>
-        </w:rPr>
-        <w:t>: Khi khách thuê tới làm hợp đồng thuê trọ thì cô có ra điều kiện cho họ, chỉ được ký hợp đồng ở sáu tháng hoặc một năm và khi đi phải báo trước cho cô một tháng.</w:t>
-      </w:r>
-    </w:p>
-    <w:p>
-      <w:pPr>
-        <w:spacing w:before="240" w:after="240"/>
-        <w:rPr>
-          <w:rFonts w:ascii="Times New Roman" w:eastAsia="Times New Roman" w:hAnsi="Times New Roman" w:cs="Times New Roman"/>
-          <w:sz w:val="28"/>
-          <w:szCs w:val="28"/>
-          <w:lang w:val="vi-VN"/>
-        </w:rPr>
-      </w:pPr>
-      <w:r>
-        <w:rPr>
-          <w:rFonts w:ascii="Times New Roman" w:eastAsia="Times New Roman" w:hAnsi="Times New Roman" w:cs="Times New Roman"/>
-          <w:b/>
-          <w:sz w:val="28"/>
-          <w:szCs w:val="28"/>
-          <w:lang w:val="vi-VN"/>
-        </w:rPr>
-        <w:t>Người phỏng vấn</w:t>
-      </w:r>
-      <w:r>
-        <w:rPr>
-          <w:rFonts w:ascii="Times New Roman" w:eastAsia="Times New Roman" w:hAnsi="Times New Roman" w:cs="Times New Roman"/>
-          <w:sz w:val="28"/>
-          <w:szCs w:val="28"/>
-          <w:lang w:val="vi-VN"/>
-        </w:rPr>
-        <w:t>: Cô thường sử dụng loại hợp đồng nào: ngắn hạn hay là dài hạn?</w:t>
-      </w:r>
-    </w:p>
-    <w:p>
-      <w:pPr>
-        <w:spacing w:before="240" w:after="240"/>
-        <w:rPr>
-          <w:rFonts w:ascii="Times New Roman" w:eastAsia="Times New Roman" w:hAnsi="Times New Roman" w:cs="Times New Roman"/>
-          <w:sz w:val="28"/>
-          <w:szCs w:val="28"/>
-          <w:lang w:val="vi-VN"/>
-        </w:rPr>
-      </w:pPr>
-      <w:r>
-        <w:rPr>
-          <w:rFonts w:ascii="Times New Roman" w:eastAsia="Times New Roman" w:hAnsi="Times New Roman" w:cs="Times New Roman"/>
-          <w:b/>
-          <w:sz w:val="28"/>
-          <w:szCs w:val="28"/>
-          <w:lang w:val="vi-VN"/>
-        </w:rPr>
-        <w:t>Khách hàng</w:t>
-      </w:r>
-      <w:r>
-        <w:rPr>
-          <w:rFonts w:ascii="Times New Roman" w:eastAsia="Times New Roman" w:hAnsi="Times New Roman" w:cs="Times New Roman"/>
-          <w:sz w:val="28"/>
-          <w:szCs w:val="28"/>
-          <w:lang w:val="vi-VN"/>
-        </w:rPr>
-        <w:t>: Cô sử dụng hợp đồng ngắn hạn.</w:t>
-      </w:r>
-    </w:p>
-    <w:p>
-      <w:pPr>
-        <w:spacing w:before="240" w:after="240"/>
-        <w:rPr>
-          <w:rFonts w:ascii="Times New Roman" w:eastAsia="Times New Roman" w:hAnsi="Times New Roman" w:cs="Times New Roman"/>
-          <w:sz w:val="28"/>
-          <w:szCs w:val="28"/>
-          <w:lang w:val="vi-VN"/>
-        </w:rPr>
-      </w:pPr>
-      <w:r>
-        <w:rPr>
-          <w:rFonts w:ascii="Times New Roman" w:eastAsia="Times New Roman" w:hAnsi="Times New Roman" w:cs="Times New Roman"/>
-          <w:b/>
-          <w:sz w:val="28"/>
-          <w:szCs w:val="28"/>
-          <w:lang w:val="vi-VN"/>
-        </w:rPr>
-        <w:lastRenderedPageBreak/>
-        <w:t>Người phỏng vấn</w:t>
-      </w:r>
-      <w:r>
-        <w:rPr>
-          <w:rFonts w:ascii="Times New Roman" w:eastAsia="Times New Roman" w:hAnsi="Times New Roman" w:cs="Times New Roman"/>
-          <w:sz w:val="28"/>
-          <w:szCs w:val="28"/>
-          <w:lang w:val="vi-VN"/>
-        </w:rPr>
-        <w:t>: Trong quá trình thuê trọ cô đã gặp phải những vấn đề nào liên quan đến hợp đồng thuê trọ chưa? Lúc đó cô giải quyết như thế nào?</w:t>
-      </w:r>
-    </w:p>
-    <w:p>
-      <w:pPr>
-        <w:spacing w:before="240" w:after="240"/>
-        <w:rPr>
-          <w:rFonts w:ascii="Times New Roman" w:eastAsia="Times New Roman" w:hAnsi="Times New Roman" w:cs="Times New Roman"/>
-          <w:sz w:val="28"/>
-          <w:szCs w:val="28"/>
-          <w:lang w:val="vi-VN"/>
-        </w:rPr>
-      </w:pPr>
-      <w:r>
-        <w:rPr>
-          <w:rFonts w:ascii="Times New Roman" w:eastAsia="Times New Roman" w:hAnsi="Times New Roman" w:cs="Times New Roman"/>
-          <w:b/>
-          <w:sz w:val="28"/>
-          <w:szCs w:val="28"/>
-          <w:lang w:val="vi-VN"/>
-        </w:rPr>
-        <w:t>Khách hàng</w:t>
-      </w:r>
-      <w:r>
-        <w:rPr>
-          <w:rFonts w:ascii="Times New Roman" w:eastAsia="Times New Roman" w:hAnsi="Times New Roman" w:cs="Times New Roman"/>
-          <w:sz w:val="28"/>
-          <w:szCs w:val="28"/>
-          <w:lang w:val="vi-VN"/>
-        </w:rPr>
-        <w:t>: Ví dụ trong quá trình còn hợp đồng, khách thuê muốn chuyển đi nhưng họ đòi lại tiền cọc. Và để tránh những cãi vã thì cô phải đưa lại tiền cọc cho khách.</w:t>
-      </w:r>
-    </w:p>
-    <w:p>
-      <w:pPr>
-        <w:spacing w:before="240" w:after="240"/>
-        <w:rPr>
-          <w:rFonts w:ascii="Times New Roman" w:eastAsia="Times New Roman" w:hAnsi="Times New Roman" w:cs="Times New Roman"/>
-          <w:sz w:val="28"/>
-          <w:szCs w:val="28"/>
-          <w:lang w:val="vi-VN"/>
-        </w:rPr>
-      </w:pPr>
-      <w:r>
-        <w:rPr>
-          <w:rFonts w:ascii="Times New Roman" w:eastAsia="Times New Roman" w:hAnsi="Times New Roman" w:cs="Times New Roman"/>
-          <w:b/>
-          <w:sz w:val="28"/>
-          <w:szCs w:val="28"/>
-          <w:lang w:val="vi-VN"/>
-        </w:rPr>
-        <w:t>Người phỏng vấn</w:t>
-      </w:r>
-      <w:r>
-        <w:rPr>
-          <w:rFonts w:ascii="Times New Roman" w:eastAsia="Times New Roman" w:hAnsi="Times New Roman" w:cs="Times New Roman"/>
-          <w:sz w:val="28"/>
-          <w:szCs w:val="28"/>
-          <w:lang w:val="vi-VN"/>
-        </w:rPr>
-        <w:t>: Trước khi tạo ra điều khoản hợp đồng, cô hình thành các điều khoản đó như thế nào?</w:t>
-      </w:r>
-    </w:p>
-    <w:p>
-      <w:pPr>
-        <w:spacing w:before="240" w:after="240"/>
-        <w:rPr>
-          <w:rFonts w:ascii="Times New Roman" w:eastAsia="Times New Roman" w:hAnsi="Times New Roman" w:cs="Times New Roman"/>
-          <w:sz w:val="28"/>
-          <w:szCs w:val="28"/>
-          <w:lang w:val="vi-VN"/>
-        </w:rPr>
-      </w:pPr>
-      <w:r>
-        <w:rPr>
-          <w:rFonts w:ascii="Times New Roman" w:eastAsia="Times New Roman" w:hAnsi="Times New Roman" w:cs="Times New Roman"/>
-          <w:b/>
-          <w:sz w:val="28"/>
-          <w:szCs w:val="28"/>
-          <w:lang w:val="vi-VN"/>
-        </w:rPr>
-        <w:t>Khách hàng</w:t>
-      </w:r>
-      <w:r>
-        <w:rPr>
-          <w:rFonts w:ascii="Times New Roman" w:eastAsia="Times New Roman" w:hAnsi="Times New Roman" w:cs="Times New Roman"/>
-          <w:sz w:val="28"/>
-          <w:szCs w:val="28"/>
-          <w:lang w:val="vi-VN"/>
-        </w:rPr>
-        <w:t>: Cô vừa tham khảo trên mạng và thêm vào những điều khiển của riêng cô nghĩ ra nữa.</w:t>
-      </w:r>
-    </w:p>
-    <w:p>
-      <w:pPr>
-        <w:spacing w:before="240" w:after="240"/>
-        <w:rPr>
-          <w:rFonts w:ascii="Times New Roman" w:eastAsia="Times New Roman" w:hAnsi="Times New Roman" w:cs="Times New Roman"/>
-          <w:sz w:val="28"/>
-          <w:szCs w:val="28"/>
-          <w:lang w:val="vi-VN"/>
-        </w:rPr>
-      </w:pPr>
-      <w:r>
-        <w:rPr>
-          <w:rFonts w:ascii="Times New Roman" w:eastAsia="Times New Roman" w:hAnsi="Times New Roman" w:cs="Times New Roman"/>
-          <w:b/>
-          <w:sz w:val="28"/>
-          <w:szCs w:val="28"/>
-          <w:lang w:val="vi-VN"/>
-        </w:rPr>
-        <w:t>Người phỏng vấn</w:t>
-      </w:r>
-      <w:r>
-        <w:rPr>
-          <w:rFonts w:ascii="Times New Roman" w:eastAsia="Times New Roman" w:hAnsi="Times New Roman" w:cs="Times New Roman"/>
-          <w:sz w:val="28"/>
-          <w:szCs w:val="28"/>
-          <w:lang w:val="vi-VN"/>
-        </w:rPr>
-        <w:t xml:space="preserve">: Vậy cô có muốn chức năng là khi nhập thông tin khách thuê, app sẽ tự động tạo ra một file hợp đồng chứa thông tin khách thuê và quy định của hợp đồng, sau đó cô sẽ in ra và ký hợp đồng với khách thuê. </w:t>
-      </w:r>
-    </w:p>
-    <w:p>
-      <w:pPr>
-        <w:spacing w:before="240" w:after="240"/>
-        <w:rPr>
-          <w:rFonts w:ascii="Times New Roman" w:eastAsia="Times New Roman" w:hAnsi="Times New Roman" w:cs="Times New Roman"/>
-          <w:sz w:val="28"/>
-          <w:szCs w:val="28"/>
-          <w:lang w:val="vi-VN"/>
-        </w:rPr>
-      </w:pPr>
-      <w:r>
-        <w:rPr>
-          <w:rFonts w:ascii="Times New Roman" w:eastAsia="Times New Roman" w:hAnsi="Times New Roman" w:cs="Times New Roman"/>
-          <w:b/>
-          <w:sz w:val="28"/>
-          <w:szCs w:val="28"/>
-          <w:lang w:val="vi-VN"/>
-        </w:rPr>
-        <w:t>Khách hàng</w:t>
-      </w:r>
-      <w:r>
-        <w:rPr>
-          <w:rFonts w:ascii="Times New Roman" w:eastAsia="Times New Roman" w:hAnsi="Times New Roman" w:cs="Times New Roman"/>
-          <w:sz w:val="28"/>
-          <w:szCs w:val="28"/>
-          <w:lang w:val="vi-VN"/>
-        </w:rPr>
-        <w:t xml:space="preserve">: Được vậy thì tốt. </w:t>
-      </w:r>
-    </w:p>
-    <w:p>
-      <w:pPr>
-        <w:spacing w:before="240" w:after="240"/>
-        <w:rPr>
-          <w:rFonts w:ascii="Times New Roman" w:eastAsia="Times New Roman" w:hAnsi="Times New Roman" w:cs="Times New Roman"/>
-          <w:sz w:val="28"/>
-          <w:szCs w:val="28"/>
-          <w:lang w:val="vi-VN"/>
-        </w:rPr>
-      </w:pPr>
-      <w:r>
-        <w:rPr>
-          <w:rFonts w:ascii="Times New Roman" w:eastAsia="Times New Roman" w:hAnsi="Times New Roman" w:cs="Times New Roman"/>
-          <w:b/>
-          <w:sz w:val="28"/>
-          <w:szCs w:val="28"/>
-          <w:lang w:val="vi-VN"/>
-        </w:rPr>
-        <w:t>Người phỏng vấn</w:t>
-      </w:r>
-      <w:r>
-        <w:rPr>
-          <w:rFonts w:ascii="Times New Roman" w:eastAsia="Times New Roman" w:hAnsi="Times New Roman" w:cs="Times New Roman"/>
-          <w:sz w:val="28"/>
-          <w:szCs w:val="28"/>
-          <w:lang w:val="vi-VN"/>
-        </w:rPr>
-        <w:t>: Về giao diện hệ thống cô muốn tông màu chủ đạo nào?</w:t>
-      </w:r>
-    </w:p>
-    <w:p>
-      <w:pPr>
-        <w:spacing w:before="240" w:after="240"/>
-        <w:rPr>
-          <w:rFonts w:ascii="Times New Roman" w:eastAsia="Times New Roman" w:hAnsi="Times New Roman" w:cs="Times New Roman"/>
-          <w:sz w:val="28"/>
-          <w:szCs w:val="28"/>
-          <w:lang w:val="vi-VN"/>
-        </w:rPr>
-      </w:pPr>
-      <w:r>
-        <w:rPr>
-          <w:rFonts w:ascii="Times New Roman" w:eastAsia="Times New Roman" w:hAnsi="Times New Roman" w:cs="Times New Roman"/>
-          <w:b/>
-          <w:sz w:val="28"/>
-          <w:szCs w:val="28"/>
-          <w:lang w:val="vi-VN"/>
-        </w:rPr>
-        <w:t>Khách hàng</w:t>
-      </w:r>
-      <w:r>
-        <w:rPr>
-          <w:rFonts w:ascii="Times New Roman" w:eastAsia="Times New Roman" w:hAnsi="Times New Roman" w:cs="Times New Roman"/>
-          <w:sz w:val="28"/>
-          <w:szCs w:val="28"/>
-          <w:lang w:val="vi-VN"/>
-        </w:rPr>
-        <w:t>: Cô thì muốn màu đỏ và màu vàng.</w:t>
-      </w:r>
-    </w:p>
-    <w:p>
-      <w:pPr>
-        <w:spacing w:before="240" w:after="240"/>
-        <w:rPr>
-          <w:rFonts w:ascii="Times New Roman" w:eastAsia="Times New Roman" w:hAnsi="Times New Roman" w:cs="Times New Roman"/>
-          <w:sz w:val="28"/>
-          <w:szCs w:val="28"/>
-          <w:lang w:val="vi-VN"/>
-        </w:rPr>
-      </w:pPr>
-      <w:r>
-        <w:rPr>
-          <w:rFonts w:ascii="Times New Roman" w:eastAsia="Times New Roman" w:hAnsi="Times New Roman" w:cs="Times New Roman"/>
-          <w:b/>
-          <w:sz w:val="28"/>
-          <w:szCs w:val="28"/>
-          <w:lang w:val="vi-VN"/>
-        </w:rPr>
-        <w:t>Người phỏng vấn</w:t>
-      </w:r>
-      <w:r>
-        <w:rPr>
-          <w:rFonts w:ascii="Times New Roman" w:eastAsia="Times New Roman" w:hAnsi="Times New Roman" w:cs="Times New Roman"/>
-          <w:sz w:val="28"/>
-          <w:szCs w:val="28"/>
-          <w:lang w:val="vi-VN"/>
-        </w:rPr>
-        <w:t>: Còn về cỡ chữ phông chữ cô muốn to, rõ ràng hay như thế nào?</w:t>
-      </w:r>
-    </w:p>
-    <w:p>
-      <w:pPr>
-        <w:spacing w:before="240" w:after="240"/>
-        <w:rPr>
-          <w:rFonts w:ascii="Times New Roman" w:eastAsia="Times New Roman" w:hAnsi="Times New Roman" w:cs="Times New Roman"/>
-          <w:sz w:val="28"/>
-          <w:szCs w:val="28"/>
-          <w:lang w:val="vi-VN"/>
-        </w:rPr>
-      </w:pPr>
-      <w:r>
-        <w:rPr>
-          <w:rFonts w:ascii="Times New Roman" w:eastAsia="Times New Roman" w:hAnsi="Times New Roman" w:cs="Times New Roman"/>
-          <w:b/>
-          <w:sz w:val="28"/>
-          <w:szCs w:val="28"/>
-          <w:lang w:val="vi-VN"/>
-        </w:rPr>
-        <w:t>Khách hàng</w:t>
-      </w:r>
-      <w:r>
-        <w:rPr>
-          <w:rFonts w:ascii="Times New Roman" w:eastAsia="Times New Roman" w:hAnsi="Times New Roman" w:cs="Times New Roman"/>
-          <w:sz w:val="28"/>
-          <w:szCs w:val="28"/>
-          <w:lang w:val="vi-VN"/>
-        </w:rPr>
-        <w:t>: Phải to rõ ràng để cô dễ nhìn</w:t>
-      </w:r>
-    </w:p>
-    <w:p>
-      <w:pPr>
-        <w:spacing w:before="240" w:after="240"/>
-        <w:rPr>
-          <w:rFonts w:ascii="Times New Roman" w:eastAsia="Times New Roman" w:hAnsi="Times New Roman" w:cs="Times New Roman"/>
-          <w:sz w:val="28"/>
-          <w:szCs w:val="28"/>
-          <w:lang w:val="vi-VN"/>
-        </w:rPr>
-      </w:pPr>
-      <w:r>
-        <w:rPr>
-          <w:rFonts w:ascii="Times New Roman" w:eastAsia="Times New Roman" w:hAnsi="Times New Roman" w:cs="Times New Roman"/>
-          <w:b/>
-          <w:sz w:val="28"/>
-          <w:szCs w:val="28"/>
-          <w:lang w:val="vi-VN"/>
-        </w:rPr>
-        <w:t>Người phỏng vấn</w:t>
-      </w:r>
-      <w:r>
-        <w:rPr>
-          <w:rFonts w:ascii="Times New Roman" w:eastAsia="Times New Roman" w:hAnsi="Times New Roman" w:cs="Times New Roman"/>
-          <w:sz w:val="28"/>
-          <w:szCs w:val="28"/>
-          <w:lang w:val="vi-VN"/>
-        </w:rPr>
-        <w:t>: Cô muốn app dùng trong nền tảng nào điện thoại hay máy tính?</w:t>
+        <w:t xml:space="preserve">: Cô muốn app dùng trong nền tảng nào </w:t>
+      </w:r>
+      <w:r>
+        <w:rPr>
+          <w:rFonts w:ascii="Times New Roman" w:eastAsia="Times New Roman" w:hAnsi="Times New Roman" w:cs="Times New Roman"/>
+          <w:sz w:val="28"/>
+          <w:szCs w:val="28"/>
+          <w:lang w:val="vi-VN"/>
+        </w:rPr>
+        <w:t>điện thoại hay máy tính?</w:t>
       </w:r>
     </w:p>
     <w:p>
@@ -2989,7 +3428,16 @@
           <w:lang w:val="vi-VN"/>
         </w:rPr>
         <w:br/>
-        <w:t xml:space="preserve">     + Chức năng thông báo khách thuê nào chuẩn bị rời đi.</w:t>
+        <w:t xml:space="preserve">     + Chứ</w:t>
+      </w:r>
+      <w:r>
+        <w:rPr>
+          <w:rFonts w:ascii="Times New Roman" w:eastAsia="Times New Roman" w:hAnsi="Times New Roman" w:cs="Times New Roman"/>
+          <w:sz w:val="28"/>
+          <w:szCs w:val="28"/>
+          <w:lang w:val="vi-VN"/>
+        </w:rPr>
+        <w:t>c năng thông báo khách thuê nào chuẩn bị rời đi.</w:t>
       </w:r>
     </w:p>
     <w:p>
@@ -3031,7 +3479,6 @@
           <w:szCs w:val="28"/>
           <w:lang w:val="vi-VN"/>
         </w:rPr>
-        <w:lastRenderedPageBreak/>
         <w:t>+ Chức năng tự tạo hóa đơn và thông báo thanh toán cho khách thuê, tích hợp thêm việc tự động tạo mã QR cho hóa đơn phục vụ việc thanh toán.</w:t>
       </w:r>
     </w:p>
@@ -3053,7 +3500,16 @@
           <w:szCs w:val="28"/>
           <w:lang w:val="vi-VN"/>
         </w:rPr>
-        <w:t>+ Chức năng thống kê doanh thu tiền trọ.</w:t>
+        <w:t>+ Chức năng thống kê doanh thu ti</w:t>
+      </w:r>
+      <w:r>
+        <w:rPr>
+          <w:rFonts w:ascii="Times New Roman" w:eastAsia="Times New Roman" w:hAnsi="Times New Roman" w:cs="Times New Roman"/>
+          <w:sz w:val="28"/>
+          <w:szCs w:val="28"/>
+          <w:lang w:val="vi-VN"/>
+        </w:rPr>
+        <w:t>ền trọ.</w:t>
       </w:r>
     </w:p>
     <w:p>
@@ -3194,6 +3650,7 @@
           <w:szCs w:val="28"/>
           <w:lang w:val="vi-VN"/>
         </w:rPr>
+        <w:lastRenderedPageBreak/>
         <w:t>+ Chỉ dùng được trên điện thoại.</w:t>
       </w:r>
     </w:p>
@@ -3456,7 +3913,7 @@
 </file>
 
 <file path=word/numbering.xml><?xml version="1.0" encoding="utf-8"?>
-<w:numbering xmlns:wpc="http://schemas.microsoft.com/office/word/2010/wordprocessingCanvas" xmlns:cx="http://schemas.microsoft.com/office/drawing/2014/chartex" xmlns:cx1="http://schemas.microsoft.com/office/drawing/2015/9/8/chartex" xmlns:cx2="http://schemas.microsoft.com/office/drawing/2015/10/21/chartex" xmlns:cx3="http://schemas.microsoft.com/office/drawing/2016/5/9/chartex" xmlns:cx4="http://schemas.microsoft.com/office/drawing/2016/5/10/chartex" xmlns:cx5="http://schemas.microsoft.com/office/drawing/2016/5/11/chartex" xmlns:cx6="http://schemas.microsoft.com/office/drawing/2016/5/12/chartex" xmlns:cx7="http://schemas.microsoft.com/office/drawing/2016/5/13/chartex" xmlns:cx8="http://schemas.microsoft.com/office/drawing/2016/5/14/chartex" xmlns:mc="http://schemas.openxmlformats.org/markup-compatibility/2006" xmlns:aink="http://schemas.microsoft.com/office/drawing/2016/ink" xmlns:am3d="http://schemas.microsoft.com/office/drawing/2017/model3d" xmlns:o="urn:schemas-microsoft-com:office:office" xmlns:oel="http://schemas.microsoft.com/office/2019/extlst" xmlns:r="http://schemas.openxmlformats.org/officeDocument/2006/relationships" xmlns:m="http://schemas.openxmlformats.org/officeDocument/2006/math" xmlns:v="urn:schemas-microsoft-com:vml" xmlns:wp14="http://schemas.microsoft.com/office/word/2010/wordprocessingDrawing" xmlns:wp="http://schemas.openxmlformats.org/drawingml/2006/wordprocessingDrawing" xmlns:w10="urn:schemas-microsoft-com:office:word" xmlns:w="http://schemas.openxmlformats.org/wordprocessingml/2006/main" xmlns:w14="http://schemas.microsoft.com/office/word/2010/wordml" xmlns:w15="http://schemas.microsoft.com/office/word/2012/wordml" xmlns:w16cex="http://schemas.microsoft.com/office/word/2018/wordml/cex" xmlns:w16cid="http://schemas.microsoft.com/office/word/2016/wordml/cid" xmlns:w16="http://schemas.microsoft.com/office/word/2018/wordml" xmlns:w16sdtdh="http://schemas.microsoft.com/office/word/2020/wordml/sdtdatahash" xmlns:w16se="http://schemas.microsoft.com/office/word/2015/wordml/symex" xmlns:wpg="http://schemas.microsoft.com/office/word/2010/wordprocessingGroup" xmlns:wpi="http://schemas.microsoft.com/office/word/2010/wordprocessingInk" xmlns:wne="http://schemas.microsoft.com/office/word/2006/wordml" xmlns:wps="http://schemas.microsoft.com/office/word/2010/wordprocessingShape" mc:Ignorable="w14 w15 w16se w16cid w16 w16cex w16sdtdh wp14">
+<w:numbering xmlns:wpc="http://schemas.microsoft.com/office/word/2010/wordprocessingCanvas" xmlns:cx="http://schemas.microsoft.com/office/drawing/2014/chartex" xmlns:cx1="http://schemas.microsoft.com/office/drawing/2015/9/8/chartex" xmlns:cx2="http://schemas.microsoft.com/office/drawing/2015/10/21/chartex" xmlns:cx3="http://schemas.microsoft.com/office/drawing/2016/5/9/chartex" xmlns:cx4="http://schemas.microsoft.com/office/drawing/2016/5/10/chartex" xmlns:cx5="http://schemas.microsoft.com/office/drawing/2016/5/11/chartex" xmlns:cx6="http://schemas.microsoft.com/office/drawing/2016/5/12/chartex" xmlns:cx7="http://schemas.microsoft.com/office/drawing/2016/5/13/chartex" xmlns:cx8="http://schemas.microsoft.com/office/drawing/2016/5/14/chartex" xmlns:mc="http://schemas.openxmlformats.org/markup-compatibility/2006" xmlns:aink="http://schemas.microsoft.com/office/drawing/2016/ink" xmlns:am3d="http://schemas.microsoft.com/office/drawing/2017/model3d" xmlns:o="urn:schemas-microsoft-com:office:office" xmlns:r="http://schemas.openxmlformats.org/officeDocument/2006/relationships" xmlns:m="http://schemas.openxmlformats.org/officeDocument/2006/math" xmlns:v="urn:schemas-microsoft-com:vml" xmlns:wp14="http://schemas.microsoft.com/office/word/2010/wordprocessingDrawing" xmlns:wp="http://schemas.openxmlformats.org/drawingml/2006/wordprocessingDrawing" xmlns:w10="urn:schemas-microsoft-com:office:word" xmlns:w="http://schemas.openxmlformats.org/wordprocessingml/2006/main" xmlns:w14="http://schemas.microsoft.com/office/word/2010/wordml" xmlns:w15="http://schemas.microsoft.com/office/word/2012/wordml" xmlns:w16cid="http://schemas.microsoft.com/office/word/2016/wordml/cid" xmlns:w16se="http://schemas.microsoft.com/office/word/2015/wordml/symex" xmlns:wpg="http://schemas.microsoft.com/office/word/2010/wordprocessingGroup" xmlns:wpi="http://schemas.microsoft.com/office/word/2010/wordprocessingInk" xmlns:wne="http://schemas.microsoft.com/office/word/2006/wordml" xmlns:wps="http://schemas.microsoft.com/office/word/2010/wordprocessingShape" mc:Ignorable="w14 w15 w16se w16cid wp14">
   <w:abstractNum w:abstractNumId="0" w15:restartNumberingAfterBreak="0">
     <w:nsid w:val="17F8351C"/>
     <w:multiLevelType w:val="multilevel"/>
@@ -4248,32 +4705,32 @@
       </w:rPr>
     </w:lvl>
   </w:abstractNum>
-  <w:num w:numId="1" w16cid:durableId="1269851733">
+  <w:num w:numId="1">
     <w:abstractNumId w:val="4"/>
   </w:num>
-  <w:num w:numId="2" w16cid:durableId="1353456788">
+  <w:num w:numId="2">
     <w:abstractNumId w:val="0"/>
   </w:num>
-  <w:num w:numId="3" w16cid:durableId="88161304">
+  <w:num w:numId="3">
     <w:abstractNumId w:val="6"/>
   </w:num>
-  <w:num w:numId="4" w16cid:durableId="36009774">
+  <w:num w:numId="4">
     <w:abstractNumId w:val="3"/>
   </w:num>
-  <w:num w:numId="5" w16cid:durableId="948900215">
+  <w:num w:numId="5">
     <w:abstractNumId w:val="5"/>
   </w:num>
-  <w:num w:numId="6" w16cid:durableId="787356255">
+  <w:num w:numId="6">
     <w:abstractNumId w:val="2"/>
   </w:num>
-  <w:num w:numId="7" w16cid:durableId="1703676390">
+  <w:num w:numId="7">
     <w:abstractNumId w:val="1"/>
   </w:num>
 </w:numbering>
 </file>
 
 <file path=word/styles.xml><?xml version="1.0" encoding="utf-8"?>
-<w:styles xmlns:mc="http://schemas.openxmlformats.org/markup-compatibility/2006" xmlns:r="http://schemas.openxmlformats.org/officeDocument/2006/relationships" xmlns:w="http://schemas.openxmlformats.org/wordprocessingml/2006/main" xmlns:w14="http://schemas.microsoft.com/office/word/2010/wordml" xmlns:w15="http://schemas.microsoft.com/office/word/2012/wordml" xmlns:w16cex="http://schemas.microsoft.com/office/word/2018/wordml/cex" xmlns:w16cid="http://schemas.microsoft.com/office/word/2016/wordml/cid" xmlns:w16="http://schemas.microsoft.com/office/word/2018/wordml" xmlns:w16sdtdh="http://schemas.microsoft.com/office/word/2020/wordml/sdtdatahash" xmlns:w16se="http://schemas.microsoft.com/office/word/2015/wordml/symex" mc:Ignorable="w14 w15 w16se w16cid w16 w16cex w16sdtdh">
+<w:styles xmlns:mc="http://schemas.openxmlformats.org/markup-compatibility/2006" xmlns:r="http://schemas.openxmlformats.org/officeDocument/2006/relationships" xmlns:w="http://schemas.openxmlformats.org/wordprocessingml/2006/main" xmlns:w14="http://schemas.microsoft.com/office/word/2010/wordml" xmlns:w15="http://schemas.microsoft.com/office/word/2012/wordml" xmlns:w16cid="http://schemas.microsoft.com/office/word/2016/wordml/cid" xmlns:w16se="http://schemas.microsoft.com/office/word/2015/wordml/symex" mc:Ignorable="w14 w15 w16se w16cid">
   <w:docDefaults>
     <w:rPrDefault>
       <w:rPr>
@@ -4289,7 +4746,7 @@
       </w:pPr>
     </w:pPrDefault>
   </w:docDefaults>
-  <w:latentStyles w:defLockedState="0" w:defUIPriority="99" w:defSemiHidden="0" w:defUnhideWhenUsed="0" w:defQFormat="0" w:count="376">
+  <w:latentStyles w:defLockedState="0" w:defUIPriority="99" w:defSemiHidden="0" w:defUnhideWhenUsed="0" w:defQFormat="0" w:count="375">
     <w:lsdException w:name="Normal" w:uiPriority="0" w:qFormat="1"/>
     <w:lsdException w:name="heading 1" w:uiPriority="9" w:qFormat="1"/>
     <w:lsdException w:name="heading 2" w:semiHidden="1" w:uiPriority="9" w:unhideWhenUsed="1" w:qFormat="1"/>
@@ -4665,7 +5122,6 @@
     <w:lsdException w:name="Smart Hyperlink" w:semiHidden="1" w:unhideWhenUsed="1"/>
     <w:lsdException w:name="Hashtag" w:semiHidden="1" w:unhideWhenUsed="1"/>
     <w:lsdException w:name="Unresolved Mention" w:semiHidden="1" w:unhideWhenUsed="1"/>
-    <w:lsdException w:name="Smart Link" w:semiHidden="1" w:unhideWhenUsed="1"/>
   </w:latentStyles>
   <w:style w:type="paragraph" w:default="1" w:styleId="Normal">
     <w:name w:val="Normal"/>
@@ -4842,6 +5298,17 @@
       <w:sz w:val="30"/>
       <w:szCs w:val="30"/>
     </w:rPr>
+  </w:style>
+  <w:style w:type="paragraph" w:styleId="ListParagraph">
+    <w:name w:val="List Paragraph"/>
+    <w:basedOn w:val="Normal"/>
+    <w:uiPriority w:val="34"/>
+    <w:qFormat/>
+    <w:rsid w:val="0040490A"/>
+    <w:pPr>
+      <w:ind w:left="720"/>
+      <w:contextualSpacing/>
+    </w:pPr>
   </w:style>
 </w:styles>
 </file>

</xml_diff>